<commit_message>
Updated readme file and Doc
</commit_message>
<xml_diff>
--- a/Attriute_CreationV2.docx
+++ b/Attriute_CreationV2.docx
@@ -697,6 +697,65 @@
           <w:szCs w:val="24"/>
         </w:rPr>
         <w:t xml:space="preserve">  </w:t>
+      </w:r>
+    </w:p>
+    <w:p>
+      <w:pPr>
+        <w:pStyle w:val="BELK-BodyText"/>
+        <w:ind w:left="432"/>
+        <w:rPr>
+          <w:sz w:val="24"/>
+          <w:szCs w:val="24"/>
+        </w:rPr>
+      </w:pPr>
+      <w:r>
+        <w:rPr>
+          <w:sz w:val="24"/>
+          <w:szCs w:val="24"/>
+        </w:rPr>
+        <w:t xml:space="preserve">The first half of this document will speak to the Business </w:t>
+      </w:r>
+      <w:r>
+        <w:rPr>
+          <w:sz w:val="24"/>
+          <w:szCs w:val="24"/>
+        </w:rPr>
+        <w:t xml:space="preserve">merchant </w:t>
+      </w:r>
+      <w:r>
+        <w:rPr>
+          <w:sz w:val="24"/>
+          <w:szCs w:val="24"/>
+        </w:rPr>
+        <w:t>team. The</w:t>
+      </w:r>
+      <w:r>
+        <w:rPr>
+          <w:sz w:val="24"/>
+          <w:szCs w:val="24"/>
+        </w:rPr>
+        <w:t xml:space="preserve"> </w:t>
+      </w:r>
+      <w:r>
+        <w:rPr>
+          <w:sz w:val="24"/>
+          <w:szCs w:val="24"/>
+        </w:rPr>
+        <w:t>sec</w:t>
+      </w:r>
+      <w:r>
+        <w:rPr>
+          <w:sz w:val="24"/>
+          <w:szCs w:val="24"/>
+        </w:rPr>
+        <w:t>ond half will outline steps for</w:t>
+      </w:r>
+      <w:r>
+        <w:rPr>
+          <w:sz w:val="24"/>
+          <w:szCs w:val="24"/>
+        </w:rPr>
+        <w:t xml:space="preserve"> production to support facet and attribute creation.</w:t>
       </w:r>
     </w:p>
     <w:p>
@@ -3747,22 +3806,7 @@
           </w:tcPr>
           <w:p>
             <w:r>
-              <w:t xml:space="preserve">Facet is turned on in </w:t>
-            </w:r>
-            <w:r>
-              <w:t>Gomez</w:t>
-            </w:r>
-            <w:r>
-              <w:t xml:space="preserve"> for </w:t>
-            </w:r>
-            <w:r>
-              <w:t>Perf</w:t>
-            </w:r>
-            <w:r>
-              <w:t>ormance</w:t>
-            </w:r>
-            <w:r>
-              <w:t xml:space="preserve"> Monitoring</w:t>
+              <w:t>Facet is turned on in Gomez for Performance Monitoring</w:t>
             </w:r>
           </w:p>
         </w:tc>
@@ -3834,13 +3878,6 @@
     <w:p>
       <w:pPr>
         <w:pStyle w:val="BELK-BodyText"/>
-        <w:ind w:left="432"/>
-      </w:pPr>
-    </w:p>
-    <w:p>
-      <w:pPr>
-        <w:pStyle w:val="BELK-BodyText"/>
-        <w:ind w:left="432"/>
       </w:pPr>
       <w:r>
         <w:t>* If Facets are ready to go and no additional CAR clean up is needed, Facets can be added to Monday report immediately and be put in Gomez for performance monitoring.</w:t>
@@ -3904,8 +3941,6 @@
           <w:highlight w:val="yellow"/>
         </w:rPr>
       </w:pPr>
-      <w:bookmarkStart w:id="2" w:name="_GoBack"/>
-      <w:bookmarkEnd w:id="2"/>
     </w:p>
     <w:p>
       <w:pPr>
@@ -4118,17 +4153,343 @@
     </w:p>
     <w:p>
       <w:pPr>
+        <w:pStyle w:val="BELK-BodyText"/>
+        <w:ind w:left="792"/>
+        <w:rPr>
+          <w:sz w:val="24"/>
+          <w:szCs w:val="24"/>
+          <w:highlight w:val="yellow"/>
+        </w:rPr>
+      </w:pPr>
+    </w:p>
+    <w:p>
+      <w:pPr>
+        <w:pStyle w:val="BELK-BodyText"/>
+        <w:ind w:left="792"/>
+        <w:rPr>
+          <w:sz w:val="24"/>
+          <w:szCs w:val="24"/>
+          <w:highlight w:val="yellow"/>
+        </w:rPr>
+      </w:pPr>
+    </w:p>
+    <w:p>
+      <w:pPr>
+        <w:pStyle w:val="BELK-BodyText"/>
+        <w:ind w:left="792"/>
+        <w:rPr>
+          <w:sz w:val="24"/>
+          <w:szCs w:val="24"/>
+          <w:highlight w:val="yellow"/>
+        </w:rPr>
+      </w:pPr>
+    </w:p>
+    <w:p>
+      <w:pPr>
+        <w:pStyle w:val="BELK-BodyText"/>
+        <w:ind w:left="792"/>
+        <w:rPr>
+          <w:sz w:val="24"/>
+          <w:szCs w:val="24"/>
+          <w:highlight w:val="yellow"/>
+        </w:rPr>
+      </w:pPr>
+    </w:p>
+    <w:p>
+      <w:pPr>
+        <w:pStyle w:val="BELK-BodyText"/>
+        <w:ind w:left="792"/>
+        <w:rPr>
+          <w:sz w:val="24"/>
+          <w:szCs w:val="24"/>
+          <w:highlight w:val="yellow"/>
+        </w:rPr>
+      </w:pPr>
+    </w:p>
+    <w:p>
+      <w:pPr>
+        <w:pStyle w:val="BELK-BodyText"/>
+        <w:ind w:left="792"/>
+        <w:rPr>
+          <w:sz w:val="24"/>
+          <w:szCs w:val="24"/>
+          <w:highlight w:val="yellow"/>
+        </w:rPr>
+      </w:pPr>
+    </w:p>
+    <w:p>
+      <w:pPr>
+        <w:pStyle w:val="BELK-BodyText"/>
+        <w:ind w:left="792"/>
+        <w:rPr>
+          <w:sz w:val="24"/>
+          <w:szCs w:val="24"/>
+          <w:highlight w:val="yellow"/>
+        </w:rPr>
+      </w:pPr>
+    </w:p>
+    <w:p>
+      <w:pPr>
+        <w:pStyle w:val="BELK-BodyText"/>
+        <w:ind w:left="792"/>
+        <w:rPr>
+          <w:sz w:val="24"/>
+          <w:szCs w:val="24"/>
+          <w:highlight w:val="yellow"/>
+        </w:rPr>
+      </w:pPr>
+    </w:p>
+    <w:p>
+      <w:pPr>
+        <w:pStyle w:val="BELK-BodyText"/>
+        <w:ind w:left="792"/>
+        <w:rPr>
+          <w:sz w:val="24"/>
+          <w:szCs w:val="24"/>
+          <w:highlight w:val="yellow"/>
+        </w:rPr>
+      </w:pPr>
+    </w:p>
+    <w:p>
+      <w:pPr>
+        <w:pStyle w:val="BELK-BodyText"/>
+        <w:ind w:left="792"/>
+        <w:rPr>
+          <w:sz w:val="24"/>
+          <w:szCs w:val="24"/>
+          <w:highlight w:val="yellow"/>
+        </w:rPr>
+      </w:pPr>
+    </w:p>
+    <w:p>
+      <w:pPr>
+        <w:pStyle w:val="BELK-BodyText"/>
+        <w:ind w:left="792"/>
+        <w:rPr>
+          <w:sz w:val="24"/>
+          <w:szCs w:val="24"/>
+          <w:highlight w:val="yellow"/>
+        </w:rPr>
+      </w:pPr>
+    </w:p>
+    <w:p>
+      <w:pPr>
+        <w:pStyle w:val="BELK-BodyText"/>
+        <w:ind w:left="792"/>
+        <w:rPr>
+          <w:sz w:val="24"/>
+          <w:szCs w:val="24"/>
+          <w:highlight w:val="yellow"/>
+        </w:rPr>
+      </w:pPr>
+    </w:p>
+    <w:p>
+      <w:pPr>
+        <w:pStyle w:val="BELK-BodyText"/>
+        <w:ind w:left="792"/>
+        <w:rPr>
+          <w:sz w:val="24"/>
+          <w:szCs w:val="24"/>
+          <w:highlight w:val="yellow"/>
+        </w:rPr>
+      </w:pPr>
+    </w:p>
+    <w:p>
+      <w:pPr>
+        <w:pStyle w:val="BELK-BodyText"/>
+        <w:ind w:left="792"/>
+        <w:rPr>
+          <w:sz w:val="24"/>
+          <w:szCs w:val="24"/>
+          <w:highlight w:val="yellow"/>
+        </w:rPr>
+      </w:pPr>
+    </w:p>
+    <w:p>
+      <w:pPr>
+        <w:pStyle w:val="BELK-BodyText"/>
+        <w:ind w:left="792"/>
+        <w:rPr>
+          <w:sz w:val="24"/>
+          <w:szCs w:val="24"/>
+          <w:highlight w:val="yellow"/>
+        </w:rPr>
+      </w:pPr>
+    </w:p>
+    <w:p>
+      <w:pPr>
+        <w:pStyle w:val="BELK-BodyText"/>
+        <w:ind w:left="792"/>
+        <w:rPr>
+          <w:sz w:val="24"/>
+          <w:szCs w:val="24"/>
+          <w:highlight w:val="yellow"/>
+        </w:rPr>
+      </w:pPr>
+    </w:p>
+    <w:p>
+      <w:pPr>
+        <w:pStyle w:val="BELK-BodyText"/>
+        <w:ind w:left="792"/>
+        <w:rPr>
+          <w:sz w:val="24"/>
+          <w:szCs w:val="24"/>
+          <w:highlight w:val="yellow"/>
+        </w:rPr>
+      </w:pPr>
+    </w:p>
+    <w:p>
+      <w:pPr>
+        <w:pStyle w:val="BELK-BodyText"/>
+        <w:ind w:left="792"/>
+        <w:rPr>
+          <w:sz w:val="24"/>
+          <w:szCs w:val="24"/>
+          <w:highlight w:val="yellow"/>
+        </w:rPr>
+      </w:pPr>
+    </w:p>
+    <w:p>
+      <w:pPr>
+        <w:pStyle w:val="BELK-BodyText"/>
+        <w:ind w:left="792"/>
+        <w:rPr>
+          <w:sz w:val="24"/>
+          <w:szCs w:val="24"/>
+          <w:highlight w:val="yellow"/>
+        </w:rPr>
+      </w:pPr>
+    </w:p>
+    <w:p>
+      <w:pPr>
+        <w:pStyle w:val="BELK-BodyText"/>
+        <w:ind w:left="792"/>
+        <w:rPr>
+          <w:sz w:val="24"/>
+          <w:szCs w:val="24"/>
+          <w:highlight w:val="yellow"/>
+        </w:rPr>
+      </w:pPr>
+    </w:p>
+    <w:p>
+      <w:pPr>
+        <w:pStyle w:val="BELK-BodyText"/>
+        <w:ind w:left="792"/>
+        <w:rPr>
+          <w:sz w:val="24"/>
+          <w:szCs w:val="24"/>
+          <w:highlight w:val="yellow"/>
+        </w:rPr>
+      </w:pPr>
+    </w:p>
+    <w:p>
+      <w:pPr>
+        <w:pStyle w:val="BELK-BodyText"/>
+        <w:ind w:left="792"/>
+        <w:rPr>
+          <w:sz w:val="24"/>
+          <w:szCs w:val="24"/>
+          <w:highlight w:val="yellow"/>
+        </w:rPr>
+      </w:pPr>
+    </w:p>
+    <w:p>
+      <w:pPr>
+        <w:pStyle w:val="BELK-BodyText"/>
+        <w:ind w:left="792"/>
+        <w:rPr>
+          <w:sz w:val="24"/>
+          <w:szCs w:val="24"/>
+          <w:highlight w:val="yellow"/>
+        </w:rPr>
+      </w:pPr>
+    </w:p>
+    <w:p>
+      <w:pPr>
+        <w:pStyle w:val="BELK-BodyText"/>
+        <w:ind w:left="792"/>
+        <w:rPr>
+          <w:sz w:val="24"/>
+          <w:szCs w:val="24"/>
+          <w:highlight w:val="yellow"/>
+        </w:rPr>
+      </w:pPr>
+    </w:p>
+    <w:p>
+      <w:pPr>
+        <w:pStyle w:val="BELK-BodyText"/>
+        <w:ind w:left="792"/>
+        <w:rPr>
+          <w:sz w:val="24"/>
+          <w:szCs w:val="24"/>
+          <w:highlight w:val="yellow"/>
+        </w:rPr>
+      </w:pPr>
+    </w:p>
+    <w:p>
+      <w:pPr>
+        <w:pStyle w:val="BELK-BodyText"/>
+        <w:ind w:left="792"/>
+        <w:rPr>
+          <w:sz w:val="24"/>
+          <w:szCs w:val="24"/>
+          <w:highlight w:val="yellow"/>
+        </w:rPr>
+      </w:pPr>
+    </w:p>
+    <w:p>
+      <w:pPr>
+        <w:pStyle w:val="BELK-BodyText"/>
+        <w:ind w:left="792"/>
+        <w:rPr>
+          <w:sz w:val="24"/>
+          <w:szCs w:val="24"/>
+          <w:highlight w:val="yellow"/>
+        </w:rPr>
+      </w:pPr>
+    </w:p>
+    <w:p>
+      <w:pPr>
+        <w:pStyle w:val="BELK-BodyText"/>
+        <w:ind w:left="792"/>
+        <w:rPr>
+          <w:sz w:val="24"/>
+          <w:szCs w:val="24"/>
+          <w:highlight w:val="yellow"/>
+        </w:rPr>
+      </w:pPr>
+    </w:p>
+    <w:p>
+      <w:pPr>
+        <w:pStyle w:val="BELK-BodyText"/>
+        <w:ind w:left="792"/>
+        <w:rPr>
+          <w:sz w:val="24"/>
+          <w:szCs w:val="24"/>
+          <w:highlight w:val="yellow"/>
+        </w:rPr>
+      </w:pPr>
+    </w:p>
+    <w:p>
+      <w:pPr>
+        <w:pStyle w:val="BELK-BodyText"/>
+        <w:ind w:left="792"/>
+        <w:rPr>
+          <w:sz w:val="24"/>
+          <w:szCs w:val="24"/>
+          <w:highlight w:val="yellow"/>
+        </w:rPr>
+      </w:pPr>
+    </w:p>
+    <w:p>
+      <w:pPr>
         <w:pStyle w:val="Heading"/>
-        <w:numPr>
-          <w:ilvl w:val="1"/>
-          <w:numId w:val="1"/>
-        </w:numPr>
         <w:rPr>
           <w:rFonts w:ascii="Trebuchet MS"/>
           <w:caps w:val="0"/>
         </w:rPr>
       </w:pPr>
-      <w:bookmarkStart w:id="3" w:name="_Toc390727199"/>
+      <w:bookmarkStart w:id="2" w:name="_Toc390727199"/>
       <w:r>
         <w:rPr>
           <w:rFonts w:ascii="Trebuchet MS"/>
@@ -4136,7 +4497,7 @@
         </w:rPr>
         <w:t>HELPFUL URLS</w:t>
       </w:r>
-      <w:bookmarkEnd w:id="3"/>
+      <w:bookmarkEnd w:id="2"/>
     </w:p>
     <w:tbl>
       <w:tblPr>
@@ -4430,15 +4791,11 @@
     <w:p>
       <w:pPr>
         <w:pStyle w:val="Heading"/>
-        <w:numPr>
-          <w:ilvl w:val="1"/>
-          <w:numId w:val="1"/>
-        </w:numPr>
         <w:rPr>
           <w:rFonts w:ascii="Trebuchet MS"/>
         </w:rPr>
       </w:pPr>
-      <w:bookmarkStart w:id="4" w:name="_Toc390727200"/>
+      <w:bookmarkStart w:id="3" w:name="_Toc390727200"/>
       <w:r>
         <w:rPr>
           <w:rFonts w:ascii="Trebuchet MS"/>
@@ -4446,7 +4803,7 @@
         </w:rPr>
         <w:t>OTHER NOTES</w:t>
       </w:r>
-      <w:bookmarkEnd w:id="4"/>
+      <w:bookmarkEnd w:id="3"/>
     </w:p>
     <w:p>
       <w:pPr>
@@ -4481,13 +4838,15 @@
       <w:pPr>
         <w:pStyle w:val="Heading1"/>
       </w:pPr>
-      <w:bookmarkStart w:id="5" w:name="_Toc390727202"/>
+      <w:bookmarkStart w:id="4" w:name="_Toc390727202"/>
       <w:r>
         <w:rPr>
           <w:caps w:val="0"/>
         </w:rPr>
         <w:t>GLOSSARY</w:t>
       </w:r>
+      <w:bookmarkStart w:id="5" w:name="_GoBack"/>
+      <w:bookmarkEnd w:id="4"/>
       <w:bookmarkEnd w:id="5"/>
     </w:p>
     <w:p>
@@ -5235,7 +5594,7 @@
         <w:caps/>
         <w:noProof/>
       </w:rPr>
-      <w:t>6</w:t>
+      <w:t>7</w:t>
     </w:r>
     <w:r>
       <w:rPr>
@@ -12044,7 +12403,7 @@
 </file>
 
 <file path=customXml/itemProps1.xml><?xml version="1.0" encoding="utf-8"?>
-<ds:datastoreItem xmlns:ds="http://schemas.openxmlformats.org/officeDocument/2006/customXml" ds:itemID="{3DF27968-B391-F444-B775-06C42BC341D6}">
+<ds:datastoreItem xmlns:ds="http://schemas.openxmlformats.org/officeDocument/2006/customXml" ds:itemID="{C51C03C0-6FFC-BA41-9CC0-C06DFA9CE8A5}">
   <ds:schemaRefs>
     <ds:schemaRef ds:uri="http://schemas.openxmlformats.org/officeDocument/2006/bibliography"/>
   </ds:schemaRefs>

</xml_diff>

<commit_message>
updated links in doc
</commit_message>
<xml_diff>
--- a/Attriute_CreationV2.docx
+++ b/Attriute_CreationV2.docx
@@ -2121,35 +2121,7 @@
         <w:rPr>
           <w:rFonts w:ascii="Calibri" w:hAnsi="Calibri"/>
         </w:rPr>
-        <w:t xml:space="preserve">Once in Blue Martini, it is a </w:t>
-      </w:r>
-      <w:proofErr w:type="gramStart"/>
-      <w:r>
-        <w:rPr>
-          <w:rFonts w:ascii="Calibri" w:hAnsi="Calibri"/>
-        </w:rPr>
-        <w:t>two day</w:t>
-      </w:r>
-      <w:proofErr w:type="gramEnd"/>
-      <w:r>
-        <w:rPr>
-          <w:rFonts w:ascii="Calibri" w:hAnsi="Calibri"/>
-        </w:rPr>
-        <w:t xml:space="preserve"> wait before the assortment will populate (one day for Blue Martini to recognize the attribute, then another for </w:t>
-      </w:r>
-      <w:proofErr w:type="spellStart"/>
-      <w:r>
-        <w:rPr>
-          <w:rFonts w:ascii="Calibri" w:hAnsi="Calibri"/>
-        </w:rPr>
-        <w:t>Endeca</w:t>
-      </w:r>
-      <w:proofErr w:type="spellEnd"/>
-      <w:r>
-        <w:rPr>
-          <w:rFonts w:ascii="Calibri" w:hAnsi="Calibri"/>
-        </w:rPr>
-        <w:t xml:space="preserve"> to generate the products).</w:t>
+        <w:t>Once in Blue Martini, it is a two day wait before the assortment will populate (one day for Blue Martini to recognize the attribute, then another for Endeca to generate the products).</w:t>
       </w:r>
     </w:p>
     <w:p>
@@ -2175,21 +2147,7 @@
         <w:rPr>
           <w:rFonts w:ascii="Calibri" w:hAnsi="Calibri"/>
         </w:rPr>
-        <w:t xml:space="preserve">Once </w:t>
-      </w:r>
-      <w:proofErr w:type="gramStart"/>
-      <w:r>
-        <w:rPr>
-          <w:rFonts w:ascii="Calibri" w:hAnsi="Calibri"/>
-        </w:rPr>
-        <w:t>the attribute is recognized by Blue Martini</w:t>
-      </w:r>
-      <w:proofErr w:type="gramEnd"/>
-      <w:r>
-        <w:rPr>
-          <w:rFonts w:ascii="Calibri" w:hAnsi="Calibri"/>
-        </w:rPr>
-        <w:t>, any rules using the attribute can be tested using the Assortment Preview tool.</w:t>
+        <w:t>Once the attribute is recognized by Blue Martini, any rules using the attribute can be tested using the Assortment Preview tool.</w:t>
       </w:r>
     </w:p>
     <w:p>
@@ -2331,21 +2289,7 @@
         <w:rPr>
           <w:rFonts w:ascii="Calibri" w:hAnsi="Calibri"/>
         </w:rPr>
-        <w:t xml:space="preserve">Once attribute is created, notify Production and IT to coordinate mapping in </w:t>
-      </w:r>
-      <w:proofErr w:type="spellStart"/>
-      <w:r>
-        <w:rPr>
-          <w:rFonts w:ascii="Calibri" w:hAnsi="Calibri"/>
-        </w:rPr>
-        <w:t>Endeca</w:t>
-      </w:r>
-      <w:proofErr w:type="spellEnd"/>
-      <w:r>
-        <w:rPr>
-          <w:rFonts w:ascii="Calibri" w:hAnsi="Calibri"/>
-        </w:rPr>
-        <w:t xml:space="preserve"> (need turnaround time from IT)</w:t>
+        <w:t>Once attribute is created, notify Production and IT to coordinate mapping in Endeca (need turnaround time from IT)</w:t>
       </w:r>
     </w:p>
     <w:p>
@@ -2371,21 +2315,7 @@
         <w:rPr>
           <w:rFonts w:ascii="Calibri" w:hAnsi="Calibri"/>
         </w:rPr>
-        <w:t xml:space="preserve"> If applying attribute to existing products, these CARS will need to be </w:t>
-      </w:r>
-      <w:proofErr w:type="spellStart"/>
-      <w:r>
-        <w:rPr>
-          <w:rFonts w:ascii="Calibri" w:hAnsi="Calibri"/>
-        </w:rPr>
-        <w:t>resync’d</w:t>
-      </w:r>
-      <w:proofErr w:type="spellEnd"/>
-      <w:r>
-        <w:rPr>
-          <w:rFonts w:ascii="Calibri" w:hAnsi="Calibri"/>
-        </w:rPr>
-        <w:t xml:space="preserve"> and resent to CMP (turnaround time dependent on number of products that need to be resent)</w:t>
+        <w:t xml:space="preserve"> If applying attribute to existing products, these CARS will need to be resync’d and resent to CMP (turnaround time dependent on number of products that need to be resent)</w:t>
       </w:r>
     </w:p>
     <w:p>
@@ -2437,21 +2367,7 @@
         <w:rPr>
           <w:rFonts w:ascii="Calibri" w:hAnsi="Calibri"/>
         </w:rPr>
-        <w:t xml:space="preserve">Producer configures new facet for designated categories after </w:t>
-      </w:r>
-      <w:proofErr w:type="spellStart"/>
-      <w:r>
-        <w:rPr>
-          <w:rFonts w:ascii="Calibri" w:hAnsi="Calibri"/>
-        </w:rPr>
-        <w:t>Endeca</w:t>
-      </w:r>
-      <w:proofErr w:type="spellEnd"/>
-      <w:r>
-        <w:rPr>
-          <w:rFonts w:ascii="Calibri" w:hAnsi="Calibri"/>
-        </w:rPr>
-        <w:t xml:space="preserve"> partial extraction completes, to eliminate risk of deploying to live site</w:t>
+        <w:t>Producer configures new facet for designated categories after Endeca partial extraction completes, to eliminate risk of deploying to live site</w:t>
       </w:r>
     </w:p>
     <w:p>
@@ -2858,23 +2774,8 @@
         <w:rPr>
           <w:rFonts w:ascii="Calibri" w:hAnsi="Calibri"/>
         </w:rPr>
-        <w:t>No spaces – use underscores instead (</w:t>
+        <w:t>No spaces – use underscores instead (ie. “</w:t>
       </w:r>
-      <w:proofErr w:type="spellStart"/>
-      <w:r>
-        <w:rPr>
-          <w:rFonts w:ascii="Calibri" w:hAnsi="Calibri"/>
-        </w:rPr>
-        <w:t>ie</w:t>
-      </w:r>
-      <w:proofErr w:type="spellEnd"/>
-      <w:r>
-        <w:rPr>
-          <w:rFonts w:ascii="Calibri" w:hAnsi="Calibri"/>
-        </w:rPr>
-        <w:t>. “</w:t>
-      </w:r>
-      <w:proofErr w:type="spellStart"/>
       <w:r>
         <w:rPr>
           <w:rFonts w:ascii="Calibri" w:hAnsi="Calibri"/>
@@ -2883,7 +2784,6 @@
         </w:rPr>
         <w:t>New_Attribute_Name</w:t>
       </w:r>
-      <w:proofErr w:type="spellEnd"/>
       <w:r>
         <w:rPr>
           <w:rFonts w:ascii="Calibri" w:hAnsi="Calibri"/>
@@ -2940,21 +2840,7 @@
         <w:rPr>
           <w:rFonts w:ascii="Calibri" w:hAnsi="Calibri"/>
         </w:rPr>
-        <w:t xml:space="preserve">Select Facet if attribute is for a faceted </w:t>
-      </w:r>
-      <w:proofErr w:type="spellStart"/>
-      <w:r>
-        <w:rPr>
-          <w:rFonts w:ascii="Calibri" w:hAnsi="Calibri"/>
-        </w:rPr>
-        <w:t>nav</w:t>
-      </w:r>
-      <w:proofErr w:type="spellEnd"/>
-      <w:r>
-        <w:rPr>
-          <w:rFonts w:ascii="Calibri" w:hAnsi="Calibri"/>
-        </w:rPr>
-        <w:t xml:space="preserve"> attribute</w:t>
+        <w:t>Select Facet if attribute is for a faceted nav attribute</w:t>
       </w:r>
     </w:p>
     <w:p>
@@ -2980,21 +2866,7 @@
         <w:rPr>
           <w:rFonts w:ascii="Calibri" w:hAnsi="Calibri"/>
         </w:rPr>
-        <w:t xml:space="preserve">Select Category Left </w:t>
-      </w:r>
-      <w:proofErr w:type="spellStart"/>
-      <w:r>
-        <w:rPr>
-          <w:rFonts w:ascii="Calibri" w:hAnsi="Calibri"/>
-        </w:rPr>
-        <w:t>Nav</w:t>
-      </w:r>
-      <w:proofErr w:type="spellEnd"/>
-      <w:r>
-        <w:rPr>
-          <w:rFonts w:ascii="Calibri" w:hAnsi="Calibri"/>
-        </w:rPr>
-        <w:t xml:space="preserve"> if is for a category assortment rule</w:t>
+        <w:t>Select Category Left Nav if is for a category assortment rule</w:t>
       </w:r>
     </w:p>
     <w:p>
@@ -4659,6 +4531,12 @@
                 <w:b/>
               </w:rPr>
             </w:pPr>
+            <w:r>
+              <w:rPr>
+                <w:b/>
+              </w:rPr>
+              <w:t>Prod Debug</w:t>
+            </w:r>
           </w:p>
         </w:tc>
         <w:tc>
@@ -4672,6 +4550,12 @@
                 <w:b/>
               </w:rPr>
             </w:pPr>
+            <w:r>
+              <w:rPr>
+                <w:b/>
+              </w:rPr>
+              <w:t>http://primary.belkinc.com/prd_debug.jsp</w:t>
+            </w:r>
           </w:p>
         </w:tc>
       </w:tr>
@@ -4695,7 +4579,16 @@
           <w:p>
             <w:pPr>
               <w:pStyle w:val="BELK-TableText"/>
+              <w:rPr>
+                <w:b/>
+              </w:rPr>
             </w:pPr>
+            <w:r>
+              <w:rPr>
+                <w:b/>
+              </w:rPr>
+              <w:t>Oracle Endeca – JSP Reference implementation -Primary</w:t>
+            </w:r>
           </w:p>
         </w:tc>
         <w:tc>
@@ -4705,7 +4598,16 @@
           <w:p>
             <w:pPr>
               <w:pStyle w:val="BELK-TableText"/>
+              <w:rPr>
+                <w:b/>
+              </w:rPr>
             </w:pPr>
+            <w:r>
+              <w:rPr>
+                <w:b/>
+              </w:rPr>
+              <w:t>http://74.213.129.138:8888/endeca_jspref/controller.jsp?N=0&amp;eneHost=74.213.129.138&amp;enePort=16000&amp;sid=144B80AB2970</w:t>
+            </w:r>
           </w:p>
         </w:tc>
       </w:tr>
@@ -4803,7 +4705,9 @@
         </w:rPr>
         <w:t>OTHER NOTES</w:t>
       </w:r>
+      <w:bookmarkStart w:id="4" w:name="_GoBack"/>
       <w:bookmarkEnd w:id="3"/>
+      <w:bookmarkEnd w:id="4"/>
     </w:p>
     <w:p>
       <w:pPr>
@@ -4838,15 +4742,13 @@
       <w:pPr>
         <w:pStyle w:val="Heading1"/>
       </w:pPr>
-      <w:bookmarkStart w:id="4" w:name="_Toc390727202"/>
+      <w:bookmarkStart w:id="5" w:name="_Toc390727202"/>
       <w:r>
         <w:rPr>
           <w:caps w:val="0"/>
         </w:rPr>
         <w:t>GLOSSARY</w:t>
       </w:r>
-      <w:bookmarkStart w:id="5" w:name="_GoBack"/>
-      <w:bookmarkEnd w:id="4"/>
       <w:bookmarkEnd w:id="5"/>
     </w:p>
     <w:p>
@@ -5152,19 +5054,17 @@
                 <w:color w:val="17365D"/>
               </w:rPr>
             </w:pPr>
-            <w:proofErr w:type="spellStart"/>
             <w:r>
               <w:rPr>
                 <w:color w:val="17365D"/>
               </w:rPr>
-              <w:t>Endeca</w:t>
+              <w:t>Endeca Pipeline</w:t>
             </w:r>
-            <w:proofErr w:type="spellEnd"/>
             <w:r>
               <w:rPr>
                 <w:color w:val="17365D"/>
               </w:rPr>
-              <w:t xml:space="preserve"> Pipeline</w:t>
+              <w:t xml:space="preserve"> Mapping</w:t>
             </w:r>
           </w:p>
         </w:tc>
@@ -5817,7 +5717,6 @@
                             <w:pStyle w:val="Body"/>
                             <w:jc w:val="right"/>
                           </w:pPr>
-                          <w:proofErr w:type="spellStart"/>
                           <w:r>
                             <w:rPr>
                               <w:rFonts w:ascii="Calibri" w:eastAsia="Calibri" w:hAnsi="Calibri" w:cs="Calibri"/>
@@ -5825,69 +5724,8 @@
                               <w:szCs w:val="24"/>
                               <w:lang w:val="fr-FR"/>
                             </w:rPr>
-                            <w:t>Creating</w:t>
+                            <w:t>Creating New Attributes &amp; Facet Deployment</w:t>
                           </w:r>
-                          <w:proofErr w:type="spellEnd"/>
-                          <w:r>
-                            <w:rPr>
-                              <w:rFonts w:ascii="Calibri" w:eastAsia="Calibri" w:hAnsi="Calibri" w:cs="Calibri"/>
-                              <w:sz w:val="24"/>
-                              <w:szCs w:val="24"/>
-                              <w:lang w:val="fr-FR"/>
-                            </w:rPr>
-                            <w:t xml:space="preserve"> New </w:t>
-                          </w:r>
-                          <w:proofErr w:type="spellStart"/>
-                          <w:r>
-                            <w:rPr>
-                              <w:rFonts w:ascii="Calibri" w:eastAsia="Calibri" w:hAnsi="Calibri" w:cs="Calibri"/>
-                              <w:sz w:val="24"/>
-                              <w:szCs w:val="24"/>
-                              <w:lang w:val="fr-FR"/>
-                            </w:rPr>
-                            <w:t>Attributes</w:t>
-                          </w:r>
-                          <w:proofErr w:type="spellEnd"/>
-                          <w:r>
-                            <w:rPr>
-                              <w:rFonts w:ascii="Calibri" w:eastAsia="Calibri" w:hAnsi="Calibri" w:cs="Calibri"/>
-                              <w:sz w:val="24"/>
-                              <w:szCs w:val="24"/>
-                              <w:lang w:val="fr-FR"/>
-                            </w:rPr>
-                            <w:t xml:space="preserve"> &amp; </w:t>
-                          </w:r>
-                          <w:proofErr w:type="spellStart"/>
-                          <w:r>
-                            <w:rPr>
-                              <w:rFonts w:ascii="Calibri" w:eastAsia="Calibri" w:hAnsi="Calibri" w:cs="Calibri"/>
-                              <w:sz w:val="24"/>
-                              <w:szCs w:val="24"/>
-                              <w:lang w:val="fr-FR"/>
-                            </w:rPr>
-                            <w:t>Facet</w:t>
-                          </w:r>
-                          <w:proofErr w:type="spellEnd"/>
-                          <w:r>
-                            <w:rPr>
-                              <w:rFonts w:ascii="Calibri" w:eastAsia="Calibri" w:hAnsi="Calibri" w:cs="Calibri"/>
-                              <w:sz w:val="24"/>
-                              <w:szCs w:val="24"/>
-                              <w:lang w:val="fr-FR"/>
-                            </w:rPr>
-                            <w:t xml:space="preserve"> </w:t>
-                          </w:r>
-                          <w:proofErr w:type="spellStart"/>
-                          <w:r>
-                            <w:rPr>
-                              <w:rFonts w:ascii="Calibri" w:eastAsia="Calibri" w:hAnsi="Calibri" w:cs="Calibri"/>
-                              <w:sz w:val="24"/>
-                              <w:szCs w:val="24"/>
-                              <w:lang w:val="fr-FR"/>
-                            </w:rPr>
-                            <w:t>Deployment</w:t>
-                          </w:r>
-                          <w:proofErr w:type="spellEnd"/>
                         </w:p>
                       </w:txbxContent>
                     </wps:txbx>
@@ -12403,7 +12241,7 @@
 </file>
 
 <file path=customXml/itemProps1.xml><?xml version="1.0" encoding="utf-8"?>
-<ds:datastoreItem xmlns:ds="http://schemas.openxmlformats.org/officeDocument/2006/customXml" ds:itemID="{C51C03C0-6FFC-BA41-9CC0-C06DFA9CE8A5}">
+<ds:datastoreItem xmlns:ds="http://schemas.openxmlformats.org/officeDocument/2006/customXml" ds:itemID="{189B5937-2DCF-DA47-A22F-E8575F6056A6}">
   <ds:schemaRefs>
     <ds:schemaRef ds:uri="http://schemas.openxmlformats.org/officeDocument/2006/bibliography"/>
   </ds:schemaRefs>

</xml_diff>

<commit_message>
added new updated to working task
</commit_message>
<xml_diff>
--- a/Attriute_CreationV2.docx
+++ b/Attriute_CreationV2.docx
@@ -76,7 +76,7 @@
                                 <w:szCs w:val="60"/>
                                 <w:u w:color="1F497D"/>
                               </w:rPr>
-                              <w:t xml:space="preserve">Faceted </w:t>
+                              <w:t>Facet &amp; Attribute</w:t>
                             </w:r>
                           </w:p>
                           <w:p>
@@ -100,7 +100,18 @@
                                 <w:szCs w:val="60"/>
                                 <w:u w:color="1F497D"/>
                               </w:rPr>
-                              <w:t>Navigation</w:t>
+                              <w:t>Creation</w:t>
+                            </w:r>
+                            <w:r>
+                              <w:rPr>
+                                <w:rFonts w:ascii="Calibri" w:eastAsia="Calibri" w:hAnsi="Calibri" w:cs="Calibri"/>
+                                <w:caps/>
+                                <w:color w:val="1F497D"/>
+                                <w:sz w:val="60"/>
+                                <w:szCs w:val="60"/>
+                                <w:u w:color="1F497D"/>
+                              </w:rPr>
+                              <w:t xml:space="preserve"> </w:t>
                             </w:r>
                           </w:p>
                           <w:p>
@@ -124,31 +135,7 @@
                                 <w:szCs w:val="60"/>
                                 <w:u w:color="1F497D"/>
                               </w:rPr>
-                              <w:t>Operational</w:t>
-                            </w:r>
-                          </w:p>
-                          <w:p>
-                            <w:pPr>
-                              <w:pStyle w:val="Body"/>
-                              <w:rPr>
-                                <w:rFonts w:ascii="Calibri" w:eastAsia="Calibri" w:hAnsi="Calibri" w:cs="Calibri"/>
-                                <w:caps/>
-                                <w:color w:val="1F497D"/>
-                                <w:sz w:val="60"/>
-                                <w:szCs w:val="60"/>
-                                <w:u w:color="1F497D"/>
-                              </w:rPr>
-                            </w:pPr>
-                            <w:r>
-                              <w:rPr>
-                                <w:rFonts w:ascii="Calibri" w:eastAsia="Calibri" w:hAnsi="Calibri" w:cs="Calibri"/>
-                                <w:caps/>
-                                <w:color w:val="1F497D"/>
-                                <w:sz w:val="60"/>
-                                <w:szCs w:val="60"/>
-                                <w:u w:color="1F497D"/>
-                              </w:rPr>
-                              <w:t>TurnOver</w:t>
+                              <w:t>Documentaion</w:t>
                             </w:r>
                           </w:p>
                         </w:txbxContent>
@@ -195,7 +182,7 @@
                           <w:szCs w:val="60"/>
                           <w:u w:color="1F497D"/>
                         </w:rPr>
-                        <w:t xml:space="preserve">Faceted </w:t>
+                        <w:t>Facet &amp; Attribute</w:t>
                       </w:r>
                     </w:p>
                     <w:p>
@@ -219,7 +206,18 @@
                           <w:szCs w:val="60"/>
                           <w:u w:color="1F497D"/>
                         </w:rPr>
-                        <w:t>Navigation</w:t>
+                        <w:t>Creation</w:t>
+                      </w:r>
+                      <w:r>
+                        <w:rPr>
+                          <w:rFonts w:ascii="Calibri" w:eastAsia="Calibri" w:hAnsi="Calibri" w:cs="Calibri"/>
+                          <w:caps/>
+                          <w:color w:val="1F497D"/>
+                          <w:sz w:val="60"/>
+                          <w:szCs w:val="60"/>
+                          <w:u w:color="1F497D"/>
+                        </w:rPr>
+                        <w:t xml:space="preserve"> </w:t>
                       </w:r>
                     </w:p>
                     <w:p>
@@ -243,31 +241,7 @@
                           <w:szCs w:val="60"/>
                           <w:u w:color="1F497D"/>
                         </w:rPr>
-                        <w:t>Operational</w:t>
-                      </w:r>
-                    </w:p>
-                    <w:p>
-                      <w:pPr>
-                        <w:pStyle w:val="Body"/>
-                        <w:rPr>
-                          <w:rFonts w:ascii="Calibri" w:eastAsia="Calibri" w:hAnsi="Calibri" w:cs="Calibri"/>
-                          <w:caps/>
-                          <w:color w:val="1F497D"/>
-                          <w:sz w:val="60"/>
-                          <w:szCs w:val="60"/>
-                          <w:u w:color="1F497D"/>
-                        </w:rPr>
-                      </w:pPr>
-                      <w:r>
-                        <w:rPr>
-                          <w:rFonts w:ascii="Calibri" w:eastAsia="Calibri" w:hAnsi="Calibri" w:cs="Calibri"/>
-                          <w:caps/>
-                          <w:color w:val="1F497D"/>
-                          <w:sz w:val="60"/>
-                          <w:szCs w:val="60"/>
-                          <w:u w:color="1F497D"/>
-                        </w:rPr>
-                        <w:t>TurnOver</w:t>
+                        <w:t>Documentaion</w:t>
                       </w:r>
                     </w:p>
                   </w:txbxContent>
@@ -626,7 +600,23 @@
           <w:sz w:val="24"/>
           <w:szCs w:val="24"/>
         </w:rPr>
-        <w:t xml:space="preserve">Document is a formal document that captures all of the operational turnover information for the </w:t>
+        <w:t>Document is a formal document that captures</w:t>
+      </w:r>
+      <w:r>
+        <w:rPr>
+          <w:sz w:val="24"/>
+          <w:szCs w:val="24"/>
+        </w:rPr>
+        <w:t xml:space="preserve"> all of the operational</w:t>
+      </w:r>
+      <w:bookmarkStart w:id="2" w:name="_GoBack"/>
+      <w:bookmarkEnd w:id="2"/>
+      <w:r>
+        <w:rPr>
+          <w:sz w:val="24"/>
+          <w:szCs w:val="24"/>
+        </w:rPr>
+        <w:t xml:space="preserve"> information for the </w:t>
       </w:r>
       <w:r>
         <w:rPr>
@@ -4361,7 +4351,7 @@
           <w:caps w:val="0"/>
         </w:rPr>
       </w:pPr>
-      <w:bookmarkStart w:id="2" w:name="_Toc390727199"/>
+      <w:bookmarkStart w:id="3" w:name="_Toc390727199"/>
       <w:r>
         <w:rPr>
           <w:rFonts w:ascii="Trebuchet MS"/>
@@ -4369,7 +4359,7 @@
         </w:rPr>
         <w:t>HELPFUL URLS</w:t>
       </w:r>
-      <w:bookmarkEnd w:id="2"/>
+      <w:bookmarkEnd w:id="3"/>
     </w:p>
     <w:tbl>
       <w:tblPr>
@@ -4697,7 +4687,7 @@
           <w:rFonts w:ascii="Trebuchet MS"/>
         </w:rPr>
       </w:pPr>
-      <w:bookmarkStart w:id="3" w:name="_Toc390727200"/>
+      <w:bookmarkStart w:id="4" w:name="_Toc390727200"/>
       <w:r>
         <w:rPr>
           <w:rFonts w:ascii="Trebuchet MS"/>
@@ -4705,8 +4695,6 @@
         </w:rPr>
         <w:t>OTHER NOTES</w:t>
       </w:r>
-      <w:bookmarkStart w:id="4" w:name="_GoBack"/>
-      <w:bookmarkEnd w:id="3"/>
       <w:bookmarkEnd w:id="4"/>
     </w:p>
     <w:p>
@@ -5494,7 +5482,7 @@
         <w:caps/>
         <w:noProof/>
       </w:rPr>
-      <w:t>7</w:t>
+      <w:t>2</w:t>
     </w:r>
     <w:r>
       <w:rPr>
@@ -5556,7 +5544,7 @@
         <w:noProof/>
       </w:rPr>
       <w:drawing>
-        <wp:anchor distT="152400" distB="152400" distL="152400" distR="152400" simplePos="0" relativeHeight="251650048" behindDoc="1" locked="0" layoutInCell="1" allowOverlap="1" wp14:anchorId="7C5D83E2" wp14:editId="2A997CB9">
+        <wp:anchor distT="152400" distB="152400" distL="152400" distR="152400" simplePos="0" relativeHeight="251650048" behindDoc="1" locked="0" layoutInCell="1" allowOverlap="1" wp14:anchorId="7C5D83E2" wp14:editId="056318D5">
           <wp:simplePos x="0" y="0"/>
           <wp:positionH relativeFrom="page">
             <wp:posOffset>676894</wp:posOffset>
@@ -5642,15 +5630,15 @@
       <mc:AlternateContent>
         <mc:Choice Requires="wps">
           <w:drawing>
-            <wp:anchor distT="152400" distB="152400" distL="152400" distR="152400" simplePos="0" relativeHeight="251659264" behindDoc="1" locked="0" layoutInCell="1" allowOverlap="1" wp14:anchorId="5D52965A" wp14:editId="2D18DB66">
+            <wp:anchor distT="152400" distB="152400" distL="152400" distR="152400" simplePos="0" relativeHeight="251659264" behindDoc="1" locked="0" layoutInCell="1" allowOverlap="1" wp14:anchorId="5D52965A" wp14:editId="2D373476">
               <wp:simplePos x="0" y="0"/>
               <wp:positionH relativeFrom="page">
-                <wp:posOffset>3840480</wp:posOffset>
+                <wp:posOffset>3962400</wp:posOffset>
               </wp:positionH>
               <wp:positionV relativeFrom="page">
-                <wp:posOffset>0</wp:posOffset>
+                <wp:posOffset>114300</wp:posOffset>
               </wp:positionV>
-              <wp:extent cx="3648710" cy="715645"/>
+              <wp:extent cx="3648710" cy="685800"/>
               <wp:effectExtent l="0" t="0" r="8890" b="0"/>
               <wp:wrapNone/>
               <wp:docPr id="1073741841" name="officeArt object"/>
@@ -5662,7 +5650,7 @@
                     <wps:spPr>
                       <a:xfrm>
                         <a:off x="0" y="0"/>
-                        <a:ext cx="3648710" cy="715645"/>
+                        <a:ext cx="3648710" cy="685800"/>
                       </a:xfrm>
                       <a:prstGeom prst="rect">
                         <a:avLst/>
@@ -5684,8 +5672,8 @@
                               <w:rFonts w:ascii="Calibri" w:eastAsia="Calibri" w:hAnsi="Calibri" w:cs="Calibri"/>
                               <w:caps/>
                               <w:color w:val="0070C0"/>
-                              <w:sz w:val="28"/>
-                              <w:szCs w:val="28"/>
+                              <w:sz w:val="22"/>
+                              <w:szCs w:val="22"/>
                               <w:u w:color="0070C0"/>
                             </w:rPr>
                           </w:pPr>
@@ -5694,11 +5682,44 @@
                               <w:rFonts w:ascii="Calibri" w:eastAsia="Calibri" w:hAnsi="Calibri" w:cs="Calibri"/>
                               <w:caps/>
                               <w:color w:val="0070C0"/>
-                              <w:sz w:val="26"/>
-                              <w:szCs w:val="26"/>
+                              <w:sz w:val="24"/>
+                              <w:szCs w:val="24"/>
                               <w:u w:color="0070C0"/>
                             </w:rPr>
-                            <w:t>Facet and Attribute creation OPERATIONAL TURNOVER Document</w:t>
+                            <w:t>Facet an</w:t>
+                          </w:r>
+                          <w:r>
+                            <w:rPr>
+                              <w:rFonts w:ascii="Calibri" w:eastAsia="Calibri" w:hAnsi="Calibri" w:cs="Calibri"/>
+                              <w:caps/>
+                              <w:color w:val="0070C0"/>
+                              <w:sz w:val="24"/>
+                              <w:szCs w:val="24"/>
+                              <w:u w:color="0070C0"/>
+                            </w:rPr>
+                            <w:t>d Attribute creation</w:t>
+                          </w:r>
+                          <w:r>
+                            <w:rPr>
+                              <w:rFonts w:ascii="Calibri" w:eastAsia="Calibri" w:hAnsi="Calibri" w:cs="Calibri"/>
+                              <w:caps/>
+                              <w:color w:val="0070C0"/>
+                              <w:sz w:val="24"/>
+                              <w:szCs w:val="24"/>
+                              <w:u w:color="0070C0"/>
+                            </w:rPr>
+                            <w:t xml:space="preserve"> Document</w:t>
+                          </w:r>
+                          <w:r>
+                            <w:rPr>
+                              <w:rFonts w:ascii="Calibri" w:eastAsia="Calibri" w:hAnsi="Calibri" w:cs="Calibri"/>
+                              <w:caps/>
+                              <w:color w:val="0070C0"/>
+                              <w:sz w:val="24"/>
+                              <w:szCs w:val="24"/>
+                              <w:u w:color="0070C0"/>
+                            </w:rPr>
+                            <w:t>ation</w:t>
                           </w:r>
                           <w:r>
                             <w:rPr>
@@ -5743,7 +5764,7 @@
         </mc:Choice>
         <mc:Fallback>
           <w:pict>
-            <v:rect id="_x0000_s1027" style="position:absolute;margin-left:302.4pt;margin-top:0;width:287.3pt;height:56.35pt;z-index:-251657216;visibility:visible;mso-wrap-style:square;mso-height-percent:0;mso-wrap-distance-left:12pt;mso-wrap-distance-top:12pt;mso-wrap-distance-right:12pt;mso-wrap-distance-bottom:12pt;mso-position-horizontal:absolute;mso-position-horizontal-relative:page;mso-position-vertical:absolute;mso-position-vertical-relative:page;mso-height-percent:0;mso-height-relative:margin;v-text-anchor:top" o:gfxdata="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" filled="f" stroked="f" strokeweight="1pt">
+            <v:rect id="_x0000_s1027" style="position:absolute;margin-left:312pt;margin-top:9pt;width:287.3pt;height:54pt;z-index:-251657216;visibility:visible;mso-wrap-style:square;mso-height-percent:0;mso-wrap-distance-left:12pt;mso-wrap-distance-top:12pt;mso-wrap-distance-right:12pt;mso-wrap-distance-bottom:12pt;mso-position-horizontal:absolute;mso-position-horizontal-relative:page;mso-position-vertical:absolute;mso-position-vertical-relative:page;mso-height-percent:0;mso-height-relative:margin;v-text-anchor:top" o:gfxdata="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" filled="f" stroked="f" strokeweight="1pt">
               <v:stroke miterlimit="4"/>
               <v:textbox inset="45719emu,45719emu,45719emu,45719emu">
                 <w:txbxContent>
@@ -5755,8 +5776,8 @@
                         <w:rFonts w:ascii="Calibri" w:eastAsia="Calibri" w:hAnsi="Calibri" w:cs="Calibri"/>
                         <w:caps/>
                         <w:color w:val="0070C0"/>
-                        <w:sz w:val="28"/>
-                        <w:szCs w:val="28"/>
+                        <w:sz w:val="22"/>
+                        <w:szCs w:val="22"/>
                         <w:u w:color="0070C0"/>
                       </w:rPr>
                     </w:pPr>
@@ -5765,11 +5786,44 @@
                         <w:rFonts w:ascii="Calibri" w:eastAsia="Calibri" w:hAnsi="Calibri" w:cs="Calibri"/>
                         <w:caps/>
                         <w:color w:val="0070C0"/>
-                        <w:sz w:val="26"/>
-                        <w:szCs w:val="26"/>
+                        <w:sz w:val="24"/>
+                        <w:szCs w:val="24"/>
                         <w:u w:color="0070C0"/>
                       </w:rPr>
-                      <w:t>Facet and Attribute creation OPERATIONAL TURNOVER Document</w:t>
+                      <w:t>Facet an</w:t>
+                    </w:r>
+                    <w:r>
+                      <w:rPr>
+                        <w:rFonts w:ascii="Calibri" w:eastAsia="Calibri" w:hAnsi="Calibri" w:cs="Calibri"/>
+                        <w:caps/>
+                        <w:color w:val="0070C0"/>
+                        <w:sz w:val="24"/>
+                        <w:szCs w:val="24"/>
+                        <w:u w:color="0070C0"/>
+                      </w:rPr>
+                      <w:t>d Attribute creation</w:t>
+                    </w:r>
+                    <w:r>
+                      <w:rPr>
+                        <w:rFonts w:ascii="Calibri" w:eastAsia="Calibri" w:hAnsi="Calibri" w:cs="Calibri"/>
+                        <w:caps/>
+                        <w:color w:val="0070C0"/>
+                        <w:sz w:val="24"/>
+                        <w:szCs w:val="24"/>
+                        <w:u w:color="0070C0"/>
+                      </w:rPr>
+                      <w:t xml:space="preserve"> Document</w:t>
+                    </w:r>
+                    <w:r>
+                      <w:rPr>
+                        <w:rFonts w:ascii="Calibri" w:eastAsia="Calibri" w:hAnsi="Calibri" w:cs="Calibri"/>
+                        <w:caps/>
+                        <w:color w:val="0070C0"/>
+                        <w:sz w:val="24"/>
+                        <w:szCs w:val="24"/>
+                        <w:u w:color="0070C0"/>
+                      </w:rPr>
+                      <w:t>ation</w:t>
                     </w:r>
                     <w:r>
                       <w:rPr>
@@ -5788,7 +5842,6 @@
                       <w:pStyle w:val="Body"/>
                       <w:jc w:val="right"/>
                     </w:pPr>
-                    <w:proofErr w:type="spellStart"/>
                     <w:r>
                       <w:rPr>
                         <w:rFonts w:ascii="Calibri" w:eastAsia="Calibri" w:hAnsi="Calibri" w:cs="Calibri"/>
@@ -5796,69 +5849,8 @@
                         <w:szCs w:val="24"/>
                         <w:lang w:val="fr-FR"/>
                       </w:rPr>
-                      <w:t>Creating</w:t>
+                      <w:t>Creating New Attributes &amp; Facet Deployment</w:t>
                     </w:r>
-                    <w:proofErr w:type="spellEnd"/>
-                    <w:r>
-                      <w:rPr>
-                        <w:rFonts w:ascii="Calibri" w:eastAsia="Calibri" w:hAnsi="Calibri" w:cs="Calibri"/>
-                        <w:sz w:val="24"/>
-                        <w:szCs w:val="24"/>
-                        <w:lang w:val="fr-FR"/>
-                      </w:rPr>
-                      <w:t xml:space="preserve"> New </w:t>
-                    </w:r>
-                    <w:proofErr w:type="spellStart"/>
-                    <w:r>
-                      <w:rPr>
-                        <w:rFonts w:ascii="Calibri" w:eastAsia="Calibri" w:hAnsi="Calibri" w:cs="Calibri"/>
-                        <w:sz w:val="24"/>
-                        <w:szCs w:val="24"/>
-                        <w:lang w:val="fr-FR"/>
-                      </w:rPr>
-                      <w:t>Attributes</w:t>
-                    </w:r>
-                    <w:proofErr w:type="spellEnd"/>
-                    <w:r>
-                      <w:rPr>
-                        <w:rFonts w:ascii="Calibri" w:eastAsia="Calibri" w:hAnsi="Calibri" w:cs="Calibri"/>
-                        <w:sz w:val="24"/>
-                        <w:szCs w:val="24"/>
-                        <w:lang w:val="fr-FR"/>
-                      </w:rPr>
-                      <w:t xml:space="preserve"> &amp; </w:t>
-                    </w:r>
-                    <w:proofErr w:type="spellStart"/>
-                    <w:r>
-                      <w:rPr>
-                        <w:rFonts w:ascii="Calibri" w:eastAsia="Calibri" w:hAnsi="Calibri" w:cs="Calibri"/>
-                        <w:sz w:val="24"/>
-                        <w:szCs w:val="24"/>
-                        <w:lang w:val="fr-FR"/>
-                      </w:rPr>
-                      <w:t>Facet</w:t>
-                    </w:r>
-                    <w:proofErr w:type="spellEnd"/>
-                    <w:r>
-                      <w:rPr>
-                        <w:rFonts w:ascii="Calibri" w:eastAsia="Calibri" w:hAnsi="Calibri" w:cs="Calibri"/>
-                        <w:sz w:val="24"/>
-                        <w:szCs w:val="24"/>
-                        <w:lang w:val="fr-FR"/>
-                      </w:rPr>
-                      <w:t xml:space="preserve"> </w:t>
-                    </w:r>
-                    <w:proofErr w:type="spellStart"/>
-                    <w:r>
-                      <w:rPr>
-                        <w:rFonts w:ascii="Calibri" w:eastAsia="Calibri" w:hAnsi="Calibri" w:cs="Calibri"/>
-                        <w:sz w:val="24"/>
-                        <w:szCs w:val="24"/>
-                        <w:lang w:val="fr-FR"/>
-                      </w:rPr>
-                      <w:t>Deployment</w:t>
-                    </w:r>
-                    <w:proofErr w:type="spellEnd"/>
                   </w:p>
                 </w:txbxContent>
               </v:textbox>
@@ -12241,7 +12233,7 @@
 </file>
 
 <file path=customXml/itemProps1.xml><?xml version="1.0" encoding="utf-8"?>
-<ds:datastoreItem xmlns:ds="http://schemas.openxmlformats.org/officeDocument/2006/customXml" ds:itemID="{189B5937-2DCF-DA47-A22F-E8575F6056A6}">
+<ds:datastoreItem xmlns:ds="http://schemas.openxmlformats.org/officeDocument/2006/customXml" ds:itemID="{CF0EFE3E-514C-9349-9047-BC6683D45DFC}">
   <ds:schemaRefs>
     <ds:schemaRef ds:uri="http://schemas.openxmlformats.org/officeDocument/2006/bibliography"/>
   </ds:schemaRefs>

</xml_diff>

<commit_message>
added doc with updated from meeting
</commit_message>
<xml_diff>
--- a/Attriute_CreationV2.docx
+++ b/Attriute_CreationV2.docx
@@ -609,8 +609,6 @@
         </w:rPr>
         <w:t xml:space="preserve"> all of the operational</w:t>
       </w:r>
-      <w:bookmarkStart w:id="2" w:name="_GoBack"/>
-      <w:bookmarkEnd w:id="2"/>
       <w:r>
         <w:rPr>
           <w:sz w:val="24"/>
@@ -2111,7 +2109,35 @@
         <w:rPr>
           <w:rFonts w:ascii="Calibri" w:hAnsi="Calibri"/>
         </w:rPr>
-        <w:t>Once in Blue Martini, it is a two day wait before the assortment will populate (one day for Blue Martini to recognize the attribute, then another for Endeca to generate the products).</w:t>
+        <w:t xml:space="preserve">Once in Blue Martini, it is a </w:t>
+      </w:r>
+      <w:proofErr w:type="gramStart"/>
+      <w:r>
+        <w:rPr>
+          <w:rFonts w:ascii="Calibri" w:hAnsi="Calibri"/>
+        </w:rPr>
+        <w:t>two day</w:t>
+      </w:r>
+      <w:proofErr w:type="gramEnd"/>
+      <w:r>
+        <w:rPr>
+          <w:rFonts w:ascii="Calibri" w:hAnsi="Calibri"/>
+        </w:rPr>
+        <w:t xml:space="preserve"> wait before the assortment will populate (one day for Blue Martini to recognize the attribute, then another for </w:t>
+      </w:r>
+      <w:proofErr w:type="spellStart"/>
+      <w:r>
+        <w:rPr>
+          <w:rFonts w:ascii="Calibri" w:hAnsi="Calibri"/>
+        </w:rPr>
+        <w:t>Endeca</w:t>
+      </w:r>
+      <w:proofErr w:type="spellEnd"/>
+      <w:r>
+        <w:rPr>
+          <w:rFonts w:ascii="Calibri" w:hAnsi="Calibri"/>
+        </w:rPr>
+        <w:t xml:space="preserve"> to generate the products).</w:t>
       </w:r>
     </w:p>
     <w:p>
@@ -2137,8 +2163,22 @@
         <w:rPr>
           <w:rFonts w:ascii="Calibri" w:hAnsi="Calibri"/>
         </w:rPr>
-        <w:t>Once the attribute is recognized by Blue Martini, any rules using the attribute can be tested using the Assortment Preview tool.</w:t>
+        <w:t xml:space="preserve">Once </w:t>
       </w:r>
+      <w:proofErr w:type="gramStart"/>
+      <w:r>
+        <w:rPr>
+          <w:rFonts w:ascii="Calibri" w:hAnsi="Calibri"/>
+        </w:rPr>
+        <w:t>the attribute is recognized by Blue Martini</w:t>
+      </w:r>
+      <w:proofErr w:type="gramEnd"/>
+      <w:r>
+        <w:rPr>
+          <w:rFonts w:ascii="Calibri" w:hAnsi="Calibri"/>
+        </w:rPr>
+        <w:t>, any rules using the attribute can be tested using the Assortment Preview tool.</w:t>
+      </w:r>
     </w:p>
     <w:p>
       <w:pPr>
@@ -2146,6 +2186,158 @@
         <w:rPr>
           <w:rStyle w:val="st"/>
           <w:rFonts w:ascii="Calibri" w:hAnsi="Calibri"/>
+        </w:rPr>
+      </w:pPr>
+    </w:p>
+    <w:p>
+      <w:pPr>
+        <w:pStyle w:val="Heading1"/>
+        <w:rPr>
+          <w:rStyle w:val="st"/>
+          <w:rFonts w:ascii="Calibri" w:hAnsi="Calibri"/>
+        </w:rPr>
+      </w:pPr>
+      <w:r>
+        <w:rPr>
+          <w:rStyle w:val="st"/>
+          <w:rFonts w:ascii="Calibri" w:hAnsi="Calibri"/>
+        </w:rPr>
+        <w:t>Visual Process</w:t>
+      </w:r>
+    </w:p>
+    <w:p>
+      <w:pPr>
+        <w:rPr>
+          <w:rFonts w:ascii="Calibri" w:hAnsi="Calibri"/>
+          <w:b/>
+        </w:rPr>
+      </w:pPr>
+    </w:p>
+    <w:p>
+      <w:pPr>
+        <w:rPr>
+          <w:rFonts w:ascii="Calibri" w:hAnsi="Calibri"/>
+          <w:b/>
+        </w:rPr>
+      </w:pPr>
+    </w:p>
+    <w:p>
+      <w:pPr>
+        <w:rPr>
+          <w:rFonts w:ascii="Calibri" w:hAnsi="Calibri"/>
+          <w:b/>
+          <w:noProof/>
+        </w:rPr>
+      </w:pPr>
+      <w:r>
+        <w:rPr>
+          <w:rFonts w:ascii="Calibri" w:hAnsi="Calibri"/>
+          <w:b/>
+          <w:noProof/>
+        </w:rPr>
+        <w:drawing>
+          <wp:inline distT="0" distB="0" distL="0" distR="0" wp14:anchorId="60FB4112" wp14:editId="2307CEE7">
+            <wp:extent cx="6812280" cy="1143000"/>
+            <wp:effectExtent l="101600" t="0" r="71120" b="0"/>
+            <wp:docPr id="3" name="Diagram 3"/>
+            <wp:cNvGraphicFramePr/>
+            <a:graphic xmlns:a="http://schemas.openxmlformats.org/drawingml/2006/main">
+              <a:graphicData uri="http://schemas.openxmlformats.org/drawingml/2006/diagram">
+                <dgm:relIds xmlns:dgm="http://schemas.openxmlformats.org/drawingml/2006/diagram" xmlns:r="http://schemas.openxmlformats.org/officeDocument/2006/relationships" r:dm="rId16" r:lo="rId17" r:qs="rId18" r:cs="rId19"/>
+              </a:graphicData>
+            </a:graphic>
+          </wp:inline>
+        </w:drawing>
+      </w:r>
+    </w:p>
+    <w:p>
+      <w:pPr>
+        <w:rPr>
+          <w:rFonts w:ascii="Calibri" w:hAnsi="Calibri"/>
+          <w:b/>
+          <w:noProof/>
+        </w:rPr>
+      </w:pPr>
+    </w:p>
+    <w:p>
+      <w:pPr>
+        <w:rPr>
+          <w:rFonts w:ascii="Calibri" w:hAnsi="Calibri"/>
+          <w:b/>
+          <w:noProof/>
+        </w:rPr>
+      </w:pPr>
+    </w:p>
+    <w:p>
+      <w:pPr>
+        <w:rPr>
+          <w:rFonts w:ascii="Calibri" w:hAnsi="Calibri"/>
+          <w:b/>
+          <w:noProof/>
+        </w:rPr>
+      </w:pPr>
+    </w:p>
+    <w:p>
+      <w:pPr>
+        <w:rPr>
+          <w:rFonts w:ascii="Calibri" w:hAnsi="Calibri"/>
+          <w:b/>
+          <w:noProof/>
+        </w:rPr>
+      </w:pPr>
+    </w:p>
+    <w:p>
+      <w:pPr>
+        <w:rPr>
+          <w:rFonts w:ascii="Calibri" w:hAnsi="Calibri"/>
+          <w:b/>
+          <w:noProof/>
+        </w:rPr>
+      </w:pPr>
+      <w:bookmarkStart w:id="2" w:name="_GoBack"/>
+      <w:bookmarkEnd w:id="2"/>
+    </w:p>
+    <w:p>
+      <w:pPr>
+        <w:rPr>
+          <w:rFonts w:ascii="Calibri" w:hAnsi="Calibri"/>
+          <w:b/>
+          <w:noProof/>
+        </w:rPr>
+      </w:pPr>
+    </w:p>
+    <w:p>
+      <w:pPr>
+        <w:rPr>
+          <w:rFonts w:ascii="Calibri" w:hAnsi="Calibri"/>
+          <w:b/>
+          <w:noProof/>
+        </w:rPr>
+      </w:pPr>
+    </w:p>
+    <w:p>
+      <w:pPr>
+        <w:rPr>
+          <w:rFonts w:ascii="Calibri" w:hAnsi="Calibri"/>
+          <w:b/>
+          <w:noProof/>
+        </w:rPr>
+      </w:pPr>
+    </w:p>
+    <w:p>
+      <w:pPr>
+        <w:rPr>
+          <w:rFonts w:ascii="Calibri" w:hAnsi="Calibri"/>
+          <w:b/>
+          <w:noProof/>
+        </w:rPr>
+      </w:pPr>
+    </w:p>
+    <w:p>
+      <w:pPr>
+        <w:rPr>
+          <w:rFonts w:ascii="Calibri" w:hAnsi="Calibri"/>
+          <w:b/>
         </w:rPr>
       </w:pPr>
     </w:p>
@@ -2279,7 +2471,21 @@
         <w:rPr>
           <w:rFonts w:ascii="Calibri" w:hAnsi="Calibri"/>
         </w:rPr>
-        <w:t>Once attribute is created, notify Production and IT to coordinate mapping in Endeca (need turnaround time from IT)</w:t>
+        <w:t xml:space="preserve">Once attribute is created, notify Production and IT to coordinate mapping in </w:t>
+      </w:r>
+      <w:proofErr w:type="spellStart"/>
+      <w:r>
+        <w:rPr>
+          <w:rFonts w:ascii="Calibri" w:hAnsi="Calibri"/>
+        </w:rPr>
+        <w:t>Endeca</w:t>
+      </w:r>
+      <w:proofErr w:type="spellEnd"/>
+      <w:r>
+        <w:rPr>
+          <w:rFonts w:ascii="Calibri" w:hAnsi="Calibri"/>
+        </w:rPr>
+        <w:t xml:space="preserve"> (need turnaround time from IT)</w:t>
       </w:r>
     </w:p>
     <w:p>
@@ -2305,7 +2511,21 @@
         <w:rPr>
           <w:rFonts w:ascii="Calibri" w:hAnsi="Calibri"/>
         </w:rPr>
-        <w:t xml:space="preserve"> If applying attribute to existing products, these CARS will need to be resync’d and resent to CMP (turnaround time dependent on number of products that need to be resent)</w:t>
+        <w:t xml:space="preserve"> If applying attribute to existing products, these CARS will need to be </w:t>
+      </w:r>
+      <w:proofErr w:type="spellStart"/>
+      <w:r>
+        <w:rPr>
+          <w:rFonts w:ascii="Calibri" w:hAnsi="Calibri"/>
+        </w:rPr>
+        <w:t>resync’d</w:t>
+      </w:r>
+      <w:proofErr w:type="spellEnd"/>
+      <w:r>
+        <w:rPr>
+          <w:rFonts w:ascii="Calibri" w:hAnsi="Calibri"/>
+        </w:rPr>
+        <w:t xml:space="preserve"> and resent to CMP (turnaround time dependent on number of products that need to be resent)</w:t>
       </w:r>
     </w:p>
     <w:p>
@@ -2357,7 +2577,21 @@
         <w:rPr>
           <w:rFonts w:ascii="Calibri" w:hAnsi="Calibri"/>
         </w:rPr>
-        <w:t>Producer configures new facet for designated categories after Endeca partial extraction completes, to eliminate risk of deploying to live site</w:t>
+        <w:t xml:space="preserve">Producer configures new facet for designated categories after </w:t>
+      </w:r>
+      <w:proofErr w:type="spellStart"/>
+      <w:r>
+        <w:rPr>
+          <w:rFonts w:ascii="Calibri" w:hAnsi="Calibri"/>
+        </w:rPr>
+        <w:t>Endeca</w:t>
+      </w:r>
+      <w:proofErr w:type="spellEnd"/>
+      <w:r>
+        <w:rPr>
+          <w:rFonts w:ascii="Calibri" w:hAnsi="Calibri"/>
+        </w:rPr>
+        <w:t xml:space="preserve"> partial extraction completes, to eliminate risk of deploying to live site</w:t>
       </w:r>
     </w:p>
     <w:p>
@@ -2764,8 +2998,23 @@
         <w:rPr>
           <w:rFonts w:ascii="Calibri" w:hAnsi="Calibri"/>
         </w:rPr>
-        <w:t>No spaces – use underscores instead (ie. “</w:t>
+        <w:t>No spaces – use underscores instead (</w:t>
       </w:r>
+      <w:proofErr w:type="spellStart"/>
+      <w:r>
+        <w:rPr>
+          <w:rFonts w:ascii="Calibri" w:hAnsi="Calibri"/>
+        </w:rPr>
+        <w:t>ie</w:t>
+      </w:r>
+      <w:proofErr w:type="spellEnd"/>
+      <w:r>
+        <w:rPr>
+          <w:rFonts w:ascii="Calibri" w:hAnsi="Calibri"/>
+        </w:rPr>
+        <w:t>. “</w:t>
+      </w:r>
+      <w:proofErr w:type="spellStart"/>
       <w:r>
         <w:rPr>
           <w:rFonts w:ascii="Calibri" w:hAnsi="Calibri"/>
@@ -2774,6 +3023,7 @@
         </w:rPr>
         <w:t>New_Attribute_Name</w:t>
       </w:r>
+      <w:proofErr w:type="spellEnd"/>
       <w:r>
         <w:rPr>
           <w:rFonts w:ascii="Calibri" w:hAnsi="Calibri"/>
@@ -2830,7 +3080,21 @@
         <w:rPr>
           <w:rFonts w:ascii="Calibri" w:hAnsi="Calibri"/>
         </w:rPr>
-        <w:t>Select Facet if attribute is for a faceted nav attribute</w:t>
+        <w:t xml:space="preserve">Select Facet if attribute is for a faceted </w:t>
+      </w:r>
+      <w:proofErr w:type="spellStart"/>
+      <w:r>
+        <w:rPr>
+          <w:rFonts w:ascii="Calibri" w:hAnsi="Calibri"/>
+        </w:rPr>
+        <w:t>nav</w:t>
+      </w:r>
+      <w:proofErr w:type="spellEnd"/>
+      <w:r>
+        <w:rPr>
+          <w:rFonts w:ascii="Calibri" w:hAnsi="Calibri"/>
+        </w:rPr>
+        <w:t xml:space="preserve"> attribute</w:t>
       </w:r>
     </w:p>
     <w:p>
@@ -2856,7 +3120,21 @@
         <w:rPr>
           <w:rFonts w:ascii="Calibri" w:hAnsi="Calibri"/>
         </w:rPr>
-        <w:t>Select Category Left Nav if is for a category assortment rule</w:t>
+        <w:t xml:space="preserve">Select Category Left </w:t>
+      </w:r>
+      <w:proofErr w:type="spellStart"/>
+      <w:r>
+        <w:rPr>
+          <w:rFonts w:ascii="Calibri" w:hAnsi="Calibri"/>
+        </w:rPr>
+        <w:t>Nav</w:t>
+      </w:r>
+      <w:proofErr w:type="spellEnd"/>
+      <w:r>
+        <w:rPr>
+          <w:rFonts w:ascii="Calibri" w:hAnsi="Calibri"/>
+        </w:rPr>
+        <w:t xml:space="preserve"> if is for a category assortment rule</w:t>
       </w:r>
     </w:p>
     <w:p>
@@ -3012,6 +3290,7 @@
         <w:rPr>
           <w:rFonts w:ascii="Calibri" w:hAnsi="Calibri"/>
         </w:rPr>
+        <w:lastRenderedPageBreak/>
         <w:t>Radio Buttons</w:t>
       </w:r>
     </w:p>
@@ -4480,7 +4759,7 @@
                 <w:b/>
               </w:rPr>
             </w:pPr>
-            <w:hyperlink r:id="rId16" w:history="1">
+            <w:hyperlink r:id="rId21" w:history="1">
               <w:r>
                 <w:rPr>
                   <w:b/>
@@ -4577,7 +4856,21 @@
               <w:rPr>
                 <w:b/>
               </w:rPr>
-              <w:t>Oracle Endeca – JSP Reference implementation -Primary</w:t>
+              <w:t xml:space="preserve">Oracle </w:t>
+            </w:r>
+            <w:proofErr w:type="spellStart"/>
+            <w:r>
+              <w:rPr>
+                <w:b/>
+              </w:rPr>
+              <w:t>Endeca</w:t>
+            </w:r>
+            <w:proofErr w:type="spellEnd"/>
+            <w:r>
+              <w:rPr>
+                <w:b/>
+              </w:rPr>
+              <w:t xml:space="preserve"> – JSP Reference implementation -Primary</w:t>
             </w:r>
           </w:p>
         </w:tc>
@@ -4596,7 +4889,21 @@
               <w:rPr>
                 <w:b/>
               </w:rPr>
-              <w:t>http://74.213.129.138:8888/endeca_jspref/controller.jsp?N=0&amp;eneHost=74.213.129.138&amp;enePort=16000&amp;sid=144B80AB2970</w:t>
+              <w:t>http://74.213.129.138:8888/endeca_jspref/controller.jsp</w:t>
+            </w:r>
+            <w:proofErr w:type="gramStart"/>
+            <w:r>
+              <w:rPr>
+                <w:b/>
+              </w:rPr>
+              <w:t>?N</w:t>
+            </w:r>
+            <w:proofErr w:type="gramEnd"/>
+            <w:r>
+              <w:rPr>
+                <w:b/>
+              </w:rPr>
+              <w:t>=0&amp;eneHost=74.213.129.138&amp;enePort=16000&amp;sid=144B80AB2970</w:t>
             </w:r>
           </w:p>
         </w:tc>
@@ -4881,6 +5188,7 @@
               <w:rPr>
                 <w:color w:val="17365D"/>
               </w:rPr>
+              <w:lastRenderedPageBreak/>
               <w:t>CARS</w:t>
             </w:r>
           </w:p>
@@ -5042,11 +5350,19 @@
                 <w:color w:val="17365D"/>
               </w:rPr>
             </w:pPr>
+            <w:proofErr w:type="spellStart"/>
             <w:r>
               <w:rPr>
                 <w:color w:val="17365D"/>
               </w:rPr>
-              <w:t>Endeca Pipeline</w:t>
+              <w:t>Endeca</w:t>
+            </w:r>
+            <w:proofErr w:type="spellEnd"/>
+            <w:r>
+              <w:rPr>
+                <w:color w:val="17365D"/>
+              </w:rPr>
+              <w:t xml:space="preserve"> Pipeline</w:t>
             </w:r>
             <w:r>
               <w:rPr>
@@ -5383,8 +5699,8 @@
       </w:pPr>
     </w:p>
     <w:sectPr>
-      <w:headerReference w:type="default" r:id="rId17"/>
-      <w:footerReference w:type="default" r:id="rId18"/>
+      <w:headerReference w:type="default" r:id="rId22"/>
+      <w:footerReference w:type="default" r:id="rId23"/>
       <w:pgSz w:w="12240" w:h="15840"/>
       <w:pgMar w:top="1260" w:right="1008" w:bottom="1080" w:left="1008" w:header="720" w:footer="604" w:gutter="0"/>
       <w:cols w:space="720"/>
@@ -5482,7 +5798,7 @@
         <w:caps/>
         <w:noProof/>
       </w:rPr>
-      <w:t>2</w:t>
+      <w:t>6</w:t>
     </w:r>
     <w:r>
       <w:rPr>
@@ -5738,6 +6054,7 @@
                             <w:pStyle w:val="Body"/>
                             <w:jc w:val="right"/>
                           </w:pPr>
+                          <w:proofErr w:type="spellStart"/>
                           <w:r>
                             <w:rPr>
                               <w:rFonts w:ascii="Calibri" w:eastAsia="Calibri" w:hAnsi="Calibri" w:cs="Calibri"/>
@@ -5745,8 +6062,69 @@
                               <w:szCs w:val="24"/>
                               <w:lang w:val="fr-FR"/>
                             </w:rPr>
-                            <w:t>Creating New Attributes &amp; Facet Deployment</w:t>
+                            <w:t>Creating</w:t>
                           </w:r>
+                          <w:proofErr w:type="spellEnd"/>
+                          <w:r>
+                            <w:rPr>
+                              <w:rFonts w:ascii="Calibri" w:eastAsia="Calibri" w:hAnsi="Calibri" w:cs="Calibri"/>
+                              <w:sz w:val="24"/>
+                              <w:szCs w:val="24"/>
+                              <w:lang w:val="fr-FR"/>
+                            </w:rPr>
+                            <w:t xml:space="preserve"> New </w:t>
+                          </w:r>
+                          <w:proofErr w:type="spellStart"/>
+                          <w:r>
+                            <w:rPr>
+                              <w:rFonts w:ascii="Calibri" w:eastAsia="Calibri" w:hAnsi="Calibri" w:cs="Calibri"/>
+                              <w:sz w:val="24"/>
+                              <w:szCs w:val="24"/>
+                              <w:lang w:val="fr-FR"/>
+                            </w:rPr>
+                            <w:t>Attributes</w:t>
+                          </w:r>
+                          <w:proofErr w:type="spellEnd"/>
+                          <w:r>
+                            <w:rPr>
+                              <w:rFonts w:ascii="Calibri" w:eastAsia="Calibri" w:hAnsi="Calibri" w:cs="Calibri"/>
+                              <w:sz w:val="24"/>
+                              <w:szCs w:val="24"/>
+                              <w:lang w:val="fr-FR"/>
+                            </w:rPr>
+                            <w:t xml:space="preserve"> &amp; </w:t>
+                          </w:r>
+                          <w:proofErr w:type="spellStart"/>
+                          <w:r>
+                            <w:rPr>
+                              <w:rFonts w:ascii="Calibri" w:eastAsia="Calibri" w:hAnsi="Calibri" w:cs="Calibri"/>
+                              <w:sz w:val="24"/>
+                              <w:szCs w:val="24"/>
+                              <w:lang w:val="fr-FR"/>
+                            </w:rPr>
+                            <w:t>Facet</w:t>
+                          </w:r>
+                          <w:proofErr w:type="spellEnd"/>
+                          <w:r>
+                            <w:rPr>
+                              <w:rFonts w:ascii="Calibri" w:eastAsia="Calibri" w:hAnsi="Calibri" w:cs="Calibri"/>
+                              <w:sz w:val="24"/>
+                              <w:szCs w:val="24"/>
+                              <w:lang w:val="fr-FR"/>
+                            </w:rPr>
+                            <w:t xml:space="preserve"> </w:t>
+                          </w:r>
+                          <w:proofErr w:type="spellStart"/>
+                          <w:r>
+                            <w:rPr>
+                              <w:rFonts w:ascii="Calibri" w:eastAsia="Calibri" w:hAnsi="Calibri" w:cs="Calibri"/>
+                              <w:sz w:val="24"/>
+                              <w:szCs w:val="24"/>
+                              <w:lang w:val="fr-FR"/>
+                            </w:rPr>
+                            <w:t>Deployment</w:t>
+                          </w:r>
+                          <w:proofErr w:type="spellEnd"/>
                         </w:p>
                       </w:txbxContent>
                     </wps:txbx>
@@ -10982,6 +11360,2667 @@
     <w:rsid w:val="00F62651"/>
   </w:style>
 </w:styles>
+</file>
+
+<file path=word/diagrams/colors1.xml><?xml version="1.0" encoding="utf-8"?>
+<dgm:colorsDef xmlns:dgm="http://schemas.openxmlformats.org/drawingml/2006/diagram" xmlns:a="http://schemas.openxmlformats.org/drawingml/2006/main" uniqueId="urn:microsoft.com/office/officeart/2005/8/colors/accent1_2">
+  <dgm:title val=""/>
+  <dgm:desc val=""/>
+  <dgm:catLst>
+    <dgm:cat type="accent1" pri="11200"/>
+  </dgm:catLst>
+  <dgm:styleLbl name="node0">
+    <dgm:fillClrLst meth="repeat">
+      <a:schemeClr val="accent1"/>
+    </dgm:fillClrLst>
+    <dgm:linClrLst meth="repeat">
+      <a:schemeClr val="lt1"/>
+    </dgm:linClrLst>
+    <dgm:effectClrLst/>
+    <dgm:txLinClrLst/>
+    <dgm:txFillClrLst/>
+    <dgm:txEffectClrLst/>
+  </dgm:styleLbl>
+  <dgm:styleLbl name="alignNode1">
+    <dgm:fillClrLst meth="repeat">
+      <a:schemeClr val="accent1"/>
+    </dgm:fillClrLst>
+    <dgm:linClrLst meth="repeat">
+      <a:schemeClr val="accent1"/>
+    </dgm:linClrLst>
+    <dgm:effectClrLst/>
+    <dgm:txLinClrLst/>
+    <dgm:txFillClrLst/>
+    <dgm:txEffectClrLst/>
+  </dgm:styleLbl>
+  <dgm:styleLbl name="node1">
+    <dgm:fillClrLst meth="repeat">
+      <a:schemeClr val="accent1"/>
+    </dgm:fillClrLst>
+    <dgm:linClrLst meth="repeat">
+      <a:schemeClr val="lt1"/>
+    </dgm:linClrLst>
+    <dgm:effectClrLst/>
+    <dgm:txLinClrLst/>
+    <dgm:txFillClrLst/>
+    <dgm:txEffectClrLst/>
+  </dgm:styleLbl>
+  <dgm:styleLbl name="lnNode1">
+    <dgm:fillClrLst meth="repeat">
+      <a:schemeClr val="accent1"/>
+    </dgm:fillClrLst>
+    <dgm:linClrLst meth="repeat">
+      <a:schemeClr val="lt1"/>
+    </dgm:linClrLst>
+    <dgm:effectClrLst/>
+    <dgm:txLinClrLst/>
+    <dgm:txFillClrLst/>
+    <dgm:txEffectClrLst/>
+  </dgm:styleLbl>
+  <dgm:styleLbl name="vennNode1">
+    <dgm:fillClrLst meth="repeat">
+      <a:schemeClr val="accent1">
+        <a:alpha val="50000"/>
+      </a:schemeClr>
+    </dgm:fillClrLst>
+    <dgm:linClrLst meth="repeat">
+      <a:schemeClr val="lt1"/>
+    </dgm:linClrLst>
+    <dgm:effectClrLst/>
+    <dgm:txLinClrLst/>
+    <dgm:txFillClrLst/>
+    <dgm:txEffectClrLst/>
+  </dgm:styleLbl>
+  <dgm:styleLbl name="node2">
+    <dgm:fillClrLst meth="repeat">
+      <a:schemeClr val="accent1"/>
+    </dgm:fillClrLst>
+    <dgm:linClrLst meth="repeat">
+      <a:schemeClr val="lt1"/>
+    </dgm:linClrLst>
+    <dgm:effectClrLst/>
+    <dgm:txLinClrLst/>
+    <dgm:txFillClrLst/>
+    <dgm:txEffectClrLst/>
+  </dgm:styleLbl>
+  <dgm:styleLbl name="node3">
+    <dgm:fillClrLst meth="repeat">
+      <a:schemeClr val="accent1"/>
+    </dgm:fillClrLst>
+    <dgm:linClrLst meth="repeat">
+      <a:schemeClr val="lt1"/>
+    </dgm:linClrLst>
+    <dgm:effectClrLst/>
+    <dgm:txLinClrLst/>
+    <dgm:txFillClrLst/>
+    <dgm:txEffectClrLst/>
+  </dgm:styleLbl>
+  <dgm:styleLbl name="node4">
+    <dgm:fillClrLst meth="repeat">
+      <a:schemeClr val="accent1"/>
+    </dgm:fillClrLst>
+    <dgm:linClrLst meth="repeat">
+      <a:schemeClr val="lt1"/>
+    </dgm:linClrLst>
+    <dgm:effectClrLst/>
+    <dgm:txLinClrLst/>
+    <dgm:txFillClrLst/>
+    <dgm:txEffectClrLst/>
+  </dgm:styleLbl>
+  <dgm:styleLbl name="fgImgPlace1">
+    <dgm:fillClrLst meth="repeat">
+      <a:schemeClr val="accent1">
+        <a:tint val="50000"/>
+      </a:schemeClr>
+    </dgm:fillClrLst>
+    <dgm:linClrLst meth="repeat">
+      <a:schemeClr val="lt1"/>
+    </dgm:linClrLst>
+    <dgm:effectClrLst/>
+    <dgm:txLinClrLst/>
+    <dgm:txFillClrLst meth="repeat">
+      <a:schemeClr val="lt1"/>
+    </dgm:txFillClrLst>
+    <dgm:txEffectClrLst/>
+  </dgm:styleLbl>
+  <dgm:styleLbl name="alignImgPlace1">
+    <dgm:fillClrLst meth="repeat">
+      <a:schemeClr val="accent1">
+        <a:tint val="50000"/>
+      </a:schemeClr>
+    </dgm:fillClrLst>
+    <dgm:linClrLst meth="repeat">
+      <a:schemeClr val="lt1"/>
+    </dgm:linClrLst>
+    <dgm:effectClrLst/>
+    <dgm:txLinClrLst/>
+    <dgm:txFillClrLst meth="repeat">
+      <a:schemeClr val="lt1"/>
+    </dgm:txFillClrLst>
+    <dgm:txEffectClrLst/>
+  </dgm:styleLbl>
+  <dgm:styleLbl name="bgImgPlace1">
+    <dgm:fillClrLst meth="repeat">
+      <a:schemeClr val="accent1">
+        <a:tint val="50000"/>
+      </a:schemeClr>
+    </dgm:fillClrLst>
+    <dgm:linClrLst meth="repeat">
+      <a:schemeClr val="lt1"/>
+    </dgm:linClrLst>
+    <dgm:effectClrLst/>
+    <dgm:txLinClrLst/>
+    <dgm:txFillClrLst meth="repeat">
+      <a:schemeClr val="lt1"/>
+    </dgm:txFillClrLst>
+    <dgm:txEffectClrLst/>
+  </dgm:styleLbl>
+  <dgm:styleLbl name="sibTrans2D1">
+    <dgm:fillClrLst meth="repeat">
+      <a:schemeClr val="accent1">
+        <a:tint val="60000"/>
+      </a:schemeClr>
+    </dgm:fillClrLst>
+    <dgm:linClrLst meth="repeat">
+      <a:schemeClr val="accent1">
+        <a:tint val="60000"/>
+      </a:schemeClr>
+    </dgm:linClrLst>
+    <dgm:effectClrLst/>
+    <dgm:txLinClrLst/>
+    <dgm:txFillClrLst/>
+    <dgm:txEffectClrLst/>
+  </dgm:styleLbl>
+  <dgm:styleLbl name="fgSibTrans2D1">
+    <dgm:fillClrLst meth="repeat">
+      <a:schemeClr val="accent1">
+        <a:tint val="60000"/>
+      </a:schemeClr>
+    </dgm:fillClrLst>
+    <dgm:linClrLst meth="repeat">
+      <a:schemeClr val="accent1">
+        <a:tint val="60000"/>
+      </a:schemeClr>
+    </dgm:linClrLst>
+    <dgm:effectClrLst/>
+    <dgm:txLinClrLst/>
+    <dgm:txFillClrLst/>
+    <dgm:txEffectClrLst/>
+  </dgm:styleLbl>
+  <dgm:styleLbl name="bgSibTrans2D1">
+    <dgm:fillClrLst meth="repeat">
+      <a:schemeClr val="accent1">
+        <a:tint val="60000"/>
+      </a:schemeClr>
+    </dgm:fillClrLst>
+    <dgm:linClrLst meth="repeat">
+      <a:schemeClr val="accent1">
+        <a:tint val="60000"/>
+      </a:schemeClr>
+    </dgm:linClrLst>
+    <dgm:effectClrLst/>
+    <dgm:txLinClrLst/>
+    <dgm:txFillClrLst/>
+    <dgm:txEffectClrLst/>
+  </dgm:styleLbl>
+  <dgm:styleLbl name="sibTrans1D1">
+    <dgm:fillClrLst meth="repeat">
+      <a:schemeClr val="accent1"/>
+    </dgm:fillClrLst>
+    <dgm:linClrLst meth="repeat">
+      <a:schemeClr val="accent1"/>
+    </dgm:linClrLst>
+    <dgm:effectClrLst/>
+    <dgm:txLinClrLst/>
+    <dgm:txFillClrLst meth="repeat">
+      <a:schemeClr val="tx1"/>
+    </dgm:txFillClrLst>
+    <dgm:txEffectClrLst/>
+  </dgm:styleLbl>
+  <dgm:styleLbl name="callout">
+    <dgm:fillClrLst meth="repeat">
+      <a:schemeClr val="accent1"/>
+    </dgm:fillClrLst>
+    <dgm:linClrLst meth="repeat">
+      <a:schemeClr val="accent1">
+        <a:tint val="50000"/>
+      </a:schemeClr>
+    </dgm:linClrLst>
+    <dgm:effectClrLst/>
+    <dgm:txLinClrLst/>
+    <dgm:txFillClrLst meth="repeat">
+      <a:schemeClr val="tx1"/>
+    </dgm:txFillClrLst>
+    <dgm:txEffectClrLst/>
+  </dgm:styleLbl>
+  <dgm:styleLbl name="asst0">
+    <dgm:fillClrLst meth="repeat">
+      <a:schemeClr val="accent1"/>
+    </dgm:fillClrLst>
+    <dgm:linClrLst meth="repeat">
+      <a:schemeClr val="lt1"/>
+    </dgm:linClrLst>
+    <dgm:effectClrLst/>
+    <dgm:txLinClrLst/>
+    <dgm:txFillClrLst/>
+    <dgm:txEffectClrLst/>
+  </dgm:styleLbl>
+  <dgm:styleLbl name="asst1">
+    <dgm:fillClrLst meth="repeat">
+      <a:schemeClr val="accent1"/>
+    </dgm:fillClrLst>
+    <dgm:linClrLst meth="repeat">
+      <a:schemeClr val="lt1"/>
+    </dgm:linClrLst>
+    <dgm:effectClrLst/>
+    <dgm:txLinClrLst/>
+    <dgm:txFillClrLst/>
+    <dgm:txEffectClrLst/>
+  </dgm:styleLbl>
+  <dgm:styleLbl name="asst2">
+    <dgm:fillClrLst meth="repeat">
+      <a:schemeClr val="accent1"/>
+    </dgm:fillClrLst>
+    <dgm:linClrLst meth="repeat">
+      <a:schemeClr val="lt1"/>
+    </dgm:linClrLst>
+    <dgm:effectClrLst/>
+    <dgm:txLinClrLst/>
+    <dgm:txFillClrLst/>
+    <dgm:txEffectClrLst/>
+  </dgm:styleLbl>
+  <dgm:styleLbl name="asst3">
+    <dgm:fillClrLst meth="repeat">
+      <a:schemeClr val="accent1"/>
+    </dgm:fillClrLst>
+    <dgm:linClrLst meth="repeat">
+      <a:schemeClr val="lt1"/>
+    </dgm:linClrLst>
+    <dgm:effectClrLst/>
+    <dgm:txLinClrLst/>
+    <dgm:txFillClrLst/>
+    <dgm:txEffectClrLst/>
+  </dgm:styleLbl>
+  <dgm:styleLbl name="asst4">
+    <dgm:fillClrLst meth="repeat">
+      <a:schemeClr val="accent1"/>
+    </dgm:fillClrLst>
+    <dgm:linClrLst meth="repeat">
+      <a:schemeClr val="lt1"/>
+    </dgm:linClrLst>
+    <dgm:effectClrLst/>
+    <dgm:txLinClrLst/>
+    <dgm:txFillClrLst/>
+    <dgm:txEffectClrLst/>
+  </dgm:styleLbl>
+  <dgm:styleLbl name="parChTrans2D1">
+    <dgm:fillClrLst meth="repeat">
+      <a:schemeClr val="accent1">
+        <a:tint val="60000"/>
+      </a:schemeClr>
+    </dgm:fillClrLst>
+    <dgm:linClrLst meth="repeat">
+      <a:schemeClr val="accent1">
+        <a:tint val="60000"/>
+      </a:schemeClr>
+    </dgm:linClrLst>
+    <dgm:effectClrLst/>
+    <dgm:txLinClrLst/>
+    <dgm:txFillClrLst meth="repeat">
+      <a:schemeClr val="lt1"/>
+    </dgm:txFillClrLst>
+    <dgm:txEffectClrLst/>
+  </dgm:styleLbl>
+  <dgm:styleLbl name="parChTrans2D2">
+    <dgm:fillClrLst meth="repeat">
+      <a:schemeClr val="accent1"/>
+    </dgm:fillClrLst>
+    <dgm:linClrLst meth="repeat">
+      <a:schemeClr val="accent1"/>
+    </dgm:linClrLst>
+    <dgm:effectClrLst/>
+    <dgm:txLinClrLst/>
+    <dgm:txFillClrLst meth="repeat">
+      <a:schemeClr val="lt1"/>
+    </dgm:txFillClrLst>
+    <dgm:txEffectClrLst/>
+  </dgm:styleLbl>
+  <dgm:styleLbl name="parChTrans2D3">
+    <dgm:fillClrLst meth="repeat">
+      <a:schemeClr val="accent1"/>
+    </dgm:fillClrLst>
+    <dgm:linClrLst meth="repeat">
+      <a:schemeClr val="accent1"/>
+    </dgm:linClrLst>
+    <dgm:effectClrLst/>
+    <dgm:txLinClrLst/>
+    <dgm:txFillClrLst meth="repeat">
+      <a:schemeClr val="lt1"/>
+    </dgm:txFillClrLst>
+    <dgm:txEffectClrLst/>
+  </dgm:styleLbl>
+  <dgm:styleLbl name="parChTrans2D4">
+    <dgm:fillClrLst meth="repeat">
+      <a:schemeClr val="accent1"/>
+    </dgm:fillClrLst>
+    <dgm:linClrLst meth="repeat">
+      <a:schemeClr val="accent1"/>
+    </dgm:linClrLst>
+    <dgm:effectClrLst/>
+    <dgm:txLinClrLst/>
+    <dgm:txFillClrLst meth="repeat">
+      <a:schemeClr val="lt1"/>
+    </dgm:txFillClrLst>
+    <dgm:txEffectClrLst/>
+  </dgm:styleLbl>
+  <dgm:styleLbl name="parChTrans1D1">
+    <dgm:fillClrLst meth="repeat">
+      <a:schemeClr val="accent1"/>
+    </dgm:fillClrLst>
+    <dgm:linClrLst meth="repeat">
+      <a:schemeClr val="accent1">
+        <a:shade val="60000"/>
+      </a:schemeClr>
+    </dgm:linClrLst>
+    <dgm:effectClrLst/>
+    <dgm:txLinClrLst/>
+    <dgm:txFillClrLst meth="repeat">
+      <a:schemeClr val="tx1"/>
+    </dgm:txFillClrLst>
+    <dgm:txEffectClrLst/>
+  </dgm:styleLbl>
+  <dgm:styleLbl name="parChTrans1D2">
+    <dgm:fillClrLst meth="repeat">
+      <a:schemeClr val="accent1"/>
+    </dgm:fillClrLst>
+    <dgm:linClrLst meth="repeat">
+      <a:schemeClr val="accent1">
+        <a:shade val="60000"/>
+      </a:schemeClr>
+    </dgm:linClrLst>
+    <dgm:effectClrLst/>
+    <dgm:txLinClrLst/>
+    <dgm:txFillClrLst meth="repeat">
+      <a:schemeClr val="tx1"/>
+    </dgm:txFillClrLst>
+    <dgm:txEffectClrLst/>
+  </dgm:styleLbl>
+  <dgm:styleLbl name="parChTrans1D3">
+    <dgm:fillClrLst meth="repeat">
+      <a:schemeClr val="accent1"/>
+    </dgm:fillClrLst>
+    <dgm:linClrLst meth="repeat">
+      <a:schemeClr val="accent1">
+        <a:shade val="80000"/>
+      </a:schemeClr>
+    </dgm:linClrLst>
+    <dgm:effectClrLst/>
+    <dgm:txLinClrLst/>
+    <dgm:txFillClrLst meth="repeat">
+      <a:schemeClr val="tx1"/>
+    </dgm:txFillClrLst>
+    <dgm:txEffectClrLst/>
+  </dgm:styleLbl>
+  <dgm:styleLbl name="parChTrans1D4">
+    <dgm:fillClrLst meth="repeat">
+      <a:schemeClr val="accent1"/>
+    </dgm:fillClrLst>
+    <dgm:linClrLst meth="repeat">
+      <a:schemeClr val="accent1">
+        <a:shade val="80000"/>
+      </a:schemeClr>
+    </dgm:linClrLst>
+    <dgm:effectClrLst/>
+    <dgm:txLinClrLst/>
+    <dgm:txFillClrLst meth="repeat">
+      <a:schemeClr val="tx1"/>
+    </dgm:txFillClrLst>
+    <dgm:txEffectClrLst/>
+  </dgm:styleLbl>
+  <dgm:styleLbl name="fgAcc1">
+    <dgm:fillClrLst meth="repeat">
+      <a:schemeClr val="lt1">
+        <a:alpha val="90000"/>
+      </a:schemeClr>
+    </dgm:fillClrLst>
+    <dgm:linClrLst meth="repeat">
+      <a:schemeClr val="accent1"/>
+    </dgm:linClrLst>
+    <dgm:effectClrLst/>
+    <dgm:txLinClrLst/>
+    <dgm:txFillClrLst meth="repeat">
+      <a:schemeClr val="dk1"/>
+    </dgm:txFillClrLst>
+    <dgm:txEffectClrLst/>
+  </dgm:styleLbl>
+  <dgm:styleLbl name="conFgAcc1">
+    <dgm:fillClrLst meth="repeat">
+      <a:schemeClr val="lt1">
+        <a:alpha val="90000"/>
+      </a:schemeClr>
+    </dgm:fillClrLst>
+    <dgm:linClrLst meth="repeat">
+      <a:schemeClr val="accent1"/>
+    </dgm:linClrLst>
+    <dgm:effectClrLst/>
+    <dgm:txLinClrLst/>
+    <dgm:txFillClrLst meth="repeat">
+      <a:schemeClr val="dk1"/>
+    </dgm:txFillClrLst>
+    <dgm:txEffectClrLst/>
+  </dgm:styleLbl>
+  <dgm:styleLbl name="alignAcc1">
+    <dgm:fillClrLst meth="repeat">
+      <a:schemeClr val="lt1">
+        <a:alpha val="90000"/>
+      </a:schemeClr>
+    </dgm:fillClrLst>
+    <dgm:linClrLst meth="repeat">
+      <a:schemeClr val="accent1"/>
+    </dgm:linClrLst>
+    <dgm:effectClrLst/>
+    <dgm:txLinClrLst/>
+    <dgm:txFillClrLst meth="repeat">
+      <a:schemeClr val="dk1"/>
+    </dgm:txFillClrLst>
+    <dgm:txEffectClrLst/>
+  </dgm:styleLbl>
+  <dgm:styleLbl name="trAlignAcc1">
+    <dgm:fillClrLst meth="repeat">
+      <a:schemeClr val="lt1">
+        <a:alpha val="40000"/>
+      </a:schemeClr>
+    </dgm:fillClrLst>
+    <dgm:linClrLst meth="repeat">
+      <a:schemeClr val="accent1"/>
+    </dgm:linClrLst>
+    <dgm:effectClrLst/>
+    <dgm:txLinClrLst/>
+    <dgm:txFillClrLst meth="repeat">
+      <a:schemeClr val="dk1"/>
+    </dgm:txFillClrLst>
+    <dgm:txEffectClrLst/>
+  </dgm:styleLbl>
+  <dgm:styleLbl name="bgAcc1">
+    <dgm:fillClrLst meth="repeat">
+      <a:schemeClr val="lt1">
+        <a:alpha val="90000"/>
+      </a:schemeClr>
+    </dgm:fillClrLst>
+    <dgm:linClrLst meth="repeat">
+      <a:schemeClr val="accent1"/>
+    </dgm:linClrLst>
+    <dgm:effectClrLst/>
+    <dgm:txLinClrLst/>
+    <dgm:txFillClrLst meth="repeat">
+      <a:schemeClr val="dk1"/>
+    </dgm:txFillClrLst>
+    <dgm:txEffectClrLst/>
+  </dgm:styleLbl>
+  <dgm:styleLbl name="solidFgAcc1">
+    <dgm:fillClrLst meth="repeat">
+      <a:schemeClr val="lt1"/>
+    </dgm:fillClrLst>
+    <dgm:linClrLst meth="repeat">
+      <a:schemeClr val="accent1"/>
+    </dgm:linClrLst>
+    <dgm:effectClrLst/>
+    <dgm:txLinClrLst/>
+    <dgm:txFillClrLst meth="repeat">
+      <a:schemeClr val="dk1"/>
+    </dgm:txFillClrLst>
+    <dgm:txEffectClrLst/>
+  </dgm:styleLbl>
+  <dgm:styleLbl name="solidAlignAcc1">
+    <dgm:fillClrLst meth="repeat">
+      <a:schemeClr val="lt1"/>
+    </dgm:fillClrLst>
+    <dgm:linClrLst meth="repeat">
+      <a:schemeClr val="accent1"/>
+    </dgm:linClrLst>
+    <dgm:effectClrLst/>
+    <dgm:txLinClrLst/>
+    <dgm:txFillClrLst meth="repeat">
+      <a:schemeClr val="dk1"/>
+    </dgm:txFillClrLst>
+    <dgm:txEffectClrLst/>
+  </dgm:styleLbl>
+  <dgm:styleLbl name="solidBgAcc1">
+    <dgm:fillClrLst meth="repeat">
+      <a:schemeClr val="lt1"/>
+    </dgm:fillClrLst>
+    <dgm:linClrLst meth="repeat">
+      <a:schemeClr val="accent1"/>
+    </dgm:linClrLst>
+    <dgm:effectClrLst/>
+    <dgm:txLinClrLst/>
+    <dgm:txFillClrLst meth="repeat">
+      <a:schemeClr val="dk1"/>
+    </dgm:txFillClrLst>
+    <dgm:txEffectClrLst/>
+  </dgm:styleLbl>
+  <dgm:styleLbl name="fgAccFollowNode1">
+    <dgm:fillClrLst meth="repeat">
+      <a:schemeClr val="accent1">
+        <a:alpha val="90000"/>
+        <a:tint val="40000"/>
+      </a:schemeClr>
+    </dgm:fillClrLst>
+    <dgm:linClrLst meth="repeat">
+      <a:schemeClr val="accent1">
+        <a:alpha val="90000"/>
+        <a:tint val="40000"/>
+      </a:schemeClr>
+    </dgm:linClrLst>
+    <dgm:effectClrLst/>
+    <dgm:txLinClrLst/>
+    <dgm:txFillClrLst meth="repeat">
+      <a:schemeClr val="dk1"/>
+    </dgm:txFillClrLst>
+    <dgm:txEffectClrLst/>
+  </dgm:styleLbl>
+  <dgm:styleLbl name="alignAccFollowNode1">
+    <dgm:fillClrLst meth="repeat">
+      <a:schemeClr val="accent1">
+        <a:alpha val="90000"/>
+        <a:tint val="40000"/>
+      </a:schemeClr>
+    </dgm:fillClrLst>
+    <dgm:linClrLst meth="repeat">
+      <a:schemeClr val="accent1">
+        <a:alpha val="90000"/>
+        <a:tint val="40000"/>
+      </a:schemeClr>
+    </dgm:linClrLst>
+    <dgm:effectClrLst/>
+    <dgm:txLinClrLst/>
+    <dgm:txFillClrLst meth="repeat">
+      <a:schemeClr val="dk1"/>
+    </dgm:txFillClrLst>
+    <dgm:txEffectClrLst/>
+  </dgm:styleLbl>
+  <dgm:styleLbl name="bgAccFollowNode1">
+    <dgm:fillClrLst meth="repeat">
+      <a:schemeClr val="accent1">
+        <a:alpha val="90000"/>
+        <a:tint val="40000"/>
+      </a:schemeClr>
+    </dgm:fillClrLst>
+    <dgm:linClrLst meth="repeat">
+      <a:schemeClr val="accent1">
+        <a:alpha val="90000"/>
+        <a:tint val="40000"/>
+      </a:schemeClr>
+    </dgm:linClrLst>
+    <dgm:effectClrLst/>
+    <dgm:txLinClrLst/>
+    <dgm:txFillClrLst meth="repeat">
+      <a:schemeClr val="dk1"/>
+    </dgm:txFillClrLst>
+    <dgm:txEffectClrLst/>
+  </dgm:styleLbl>
+  <dgm:styleLbl name="fgAcc0">
+    <dgm:fillClrLst meth="repeat">
+      <a:schemeClr val="lt1">
+        <a:alpha val="90000"/>
+      </a:schemeClr>
+    </dgm:fillClrLst>
+    <dgm:linClrLst meth="repeat">
+      <a:schemeClr val="accent1"/>
+    </dgm:linClrLst>
+    <dgm:effectClrLst/>
+    <dgm:txLinClrLst/>
+    <dgm:txFillClrLst meth="repeat">
+      <a:schemeClr val="dk1"/>
+    </dgm:txFillClrLst>
+    <dgm:txEffectClrLst/>
+  </dgm:styleLbl>
+  <dgm:styleLbl name="fgAcc2">
+    <dgm:fillClrLst meth="repeat">
+      <a:schemeClr val="lt1">
+        <a:alpha val="90000"/>
+      </a:schemeClr>
+    </dgm:fillClrLst>
+    <dgm:linClrLst meth="repeat">
+      <a:schemeClr val="accent1"/>
+    </dgm:linClrLst>
+    <dgm:effectClrLst/>
+    <dgm:txLinClrLst/>
+    <dgm:txFillClrLst meth="repeat">
+      <a:schemeClr val="dk1"/>
+    </dgm:txFillClrLst>
+    <dgm:txEffectClrLst/>
+  </dgm:styleLbl>
+  <dgm:styleLbl name="fgAcc3">
+    <dgm:fillClrLst meth="repeat">
+      <a:schemeClr val="lt1">
+        <a:alpha val="90000"/>
+      </a:schemeClr>
+    </dgm:fillClrLst>
+    <dgm:linClrLst meth="repeat">
+      <a:schemeClr val="accent1"/>
+    </dgm:linClrLst>
+    <dgm:effectClrLst/>
+    <dgm:txLinClrLst/>
+    <dgm:txFillClrLst meth="repeat">
+      <a:schemeClr val="dk1"/>
+    </dgm:txFillClrLst>
+    <dgm:txEffectClrLst/>
+  </dgm:styleLbl>
+  <dgm:styleLbl name="fgAcc4">
+    <dgm:fillClrLst meth="repeat">
+      <a:schemeClr val="lt1">
+        <a:alpha val="90000"/>
+      </a:schemeClr>
+    </dgm:fillClrLst>
+    <dgm:linClrLst meth="repeat">
+      <a:schemeClr val="accent1"/>
+    </dgm:linClrLst>
+    <dgm:effectClrLst/>
+    <dgm:txLinClrLst/>
+    <dgm:txFillClrLst meth="repeat">
+      <a:schemeClr val="dk1"/>
+    </dgm:txFillClrLst>
+    <dgm:txEffectClrLst/>
+  </dgm:styleLbl>
+  <dgm:styleLbl name="bgShp">
+    <dgm:fillClrLst meth="repeat">
+      <a:schemeClr val="accent1">
+        <a:tint val="40000"/>
+      </a:schemeClr>
+    </dgm:fillClrLst>
+    <dgm:linClrLst meth="repeat">
+      <a:schemeClr val="accent1"/>
+    </dgm:linClrLst>
+    <dgm:effectClrLst/>
+    <dgm:txLinClrLst/>
+    <dgm:txFillClrLst meth="repeat">
+      <a:schemeClr val="dk1"/>
+    </dgm:txFillClrLst>
+    <dgm:txEffectClrLst/>
+  </dgm:styleLbl>
+  <dgm:styleLbl name="dkBgShp">
+    <dgm:fillClrLst meth="repeat">
+      <a:schemeClr val="accent1">
+        <a:shade val="80000"/>
+      </a:schemeClr>
+    </dgm:fillClrLst>
+    <dgm:linClrLst meth="repeat">
+      <a:schemeClr val="accent1"/>
+    </dgm:linClrLst>
+    <dgm:effectClrLst/>
+    <dgm:txLinClrLst/>
+    <dgm:txFillClrLst meth="repeat">
+      <a:schemeClr val="lt1"/>
+    </dgm:txFillClrLst>
+    <dgm:txEffectClrLst/>
+  </dgm:styleLbl>
+  <dgm:styleLbl name="trBgShp">
+    <dgm:fillClrLst meth="repeat">
+      <a:schemeClr val="accent1">
+        <a:tint val="50000"/>
+        <a:alpha val="40000"/>
+      </a:schemeClr>
+    </dgm:fillClrLst>
+    <dgm:linClrLst meth="repeat">
+      <a:schemeClr val="accent1"/>
+    </dgm:linClrLst>
+    <dgm:effectClrLst/>
+    <dgm:txLinClrLst/>
+    <dgm:txFillClrLst meth="repeat">
+      <a:schemeClr val="lt1"/>
+    </dgm:txFillClrLst>
+    <dgm:txEffectClrLst/>
+  </dgm:styleLbl>
+  <dgm:styleLbl name="fgShp">
+    <dgm:fillClrLst meth="repeat">
+      <a:schemeClr val="accent1">
+        <a:tint val="60000"/>
+      </a:schemeClr>
+    </dgm:fillClrLst>
+    <dgm:linClrLst meth="repeat">
+      <a:schemeClr val="lt1"/>
+    </dgm:linClrLst>
+    <dgm:effectClrLst/>
+    <dgm:txLinClrLst/>
+    <dgm:txFillClrLst meth="repeat">
+      <a:schemeClr val="dk1"/>
+    </dgm:txFillClrLst>
+    <dgm:txEffectClrLst/>
+  </dgm:styleLbl>
+  <dgm:styleLbl name="revTx">
+    <dgm:fillClrLst meth="repeat">
+      <a:schemeClr val="lt1">
+        <a:alpha val="0"/>
+      </a:schemeClr>
+    </dgm:fillClrLst>
+    <dgm:linClrLst meth="repeat">
+      <a:schemeClr val="dk1">
+        <a:alpha val="0"/>
+      </a:schemeClr>
+    </dgm:linClrLst>
+    <dgm:effectClrLst/>
+    <dgm:txLinClrLst/>
+    <dgm:txFillClrLst meth="repeat">
+      <a:schemeClr val="tx1"/>
+    </dgm:txFillClrLst>
+    <dgm:txEffectClrLst/>
+  </dgm:styleLbl>
+</dgm:colorsDef>
+</file>
+
+<file path=word/diagrams/data1.xml><?xml version="1.0" encoding="utf-8"?>
+<dgm:dataModel xmlns:dgm="http://schemas.openxmlformats.org/drawingml/2006/diagram" xmlns:a="http://schemas.openxmlformats.org/drawingml/2006/main">
+  <dgm:ptLst>
+    <dgm:pt modelId="{C24115E2-0377-9648-9B61-C852E5F4B268}" type="doc">
+      <dgm:prSet loTypeId="urn:microsoft.com/office/officeart/2005/8/layout/chevron1" loCatId="" qsTypeId="urn:microsoft.com/office/officeart/2005/8/quickstyle/simple2" qsCatId="simple" csTypeId="urn:microsoft.com/office/officeart/2005/8/colors/accent1_2" csCatId="accent1" phldr="1"/>
+      <dgm:spPr/>
+    </dgm:pt>
+    <dgm:pt modelId="{2BBAD698-3699-6842-9459-A1B5752E382B}">
+      <dgm:prSet phldrT="[Text]"/>
+      <dgm:spPr/>
+      <dgm:t>
+        <a:bodyPr/>
+        <a:lstStyle/>
+        <a:p>
+          <a:r>
+            <a:rPr lang="en-US"/>
+            <a:t>Merchant request attribute addition from leadership</a:t>
+          </a:r>
+        </a:p>
+      </dgm:t>
+    </dgm:pt>
+    <dgm:pt modelId="{B89600E4-3B3C-6C4A-9F8E-F24A84C7D474}" type="parTrans" cxnId="{0FB10D6F-3ED9-A248-87CE-8DE1AF95B38B}">
+      <dgm:prSet/>
+      <dgm:spPr/>
+      <dgm:t>
+        <a:bodyPr/>
+        <a:lstStyle/>
+        <a:p>
+          <a:endParaRPr lang="en-US"/>
+        </a:p>
+      </dgm:t>
+    </dgm:pt>
+    <dgm:pt modelId="{89E70153-EBD7-3744-AD5C-945EDA89738F}" type="sibTrans" cxnId="{0FB10D6F-3ED9-A248-87CE-8DE1AF95B38B}">
+      <dgm:prSet/>
+      <dgm:spPr/>
+      <dgm:t>
+        <a:bodyPr/>
+        <a:lstStyle/>
+        <a:p>
+          <a:endParaRPr lang="en-US"/>
+        </a:p>
+      </dgm:t>
+    </dgm:pt>
+    <dgm:pt modelId="{375220D3-3DBA-A241-B885-7BE21ABC5273}">
+      <dgm:prSet phldrT="[Text]"/>
+      <dgm:spPr/>
+      <dgm:t>
+        <a:bodyPr/>
+        <a:lstStyle/>
+        <a:p>
+          <a:r>
+            <a:rPr lang="en-US"/>
+            <a:t>upon Approval request is sent to Digital Product Manager</a:t>
+          </a:r>
+        </a:p>
+      </dgm:t>
+    </dgm:pt>
+    <dgm:pt modelId="{F443785E-0714-E949-9490-847DE0E22590}" type="parTrans" cxnId="{7BFB2147-F00F-3C4D-87A4-FE7779AE40A7}">
+      <dgm:prSet/>
+      <dgm:spPr/>
+      <dgm:t>
+        <a:bodyPr/>
+        <a:lstStyle/>
+        <a:p>
+          <a:endParaRPr lang="en-US"/>
+        </a:p>
+      </dgm:t>
+    </dgm:pt>
+    <dgm:pt modelId="{6464B5CA-7342-E14E-B529-F99310E935E8}" type="sibTrans" cxnId="{7BFB2147-F00F-3C4D-87A4-FE7779AE40A7}">
+      <dgm:prSet/>
+      <dgm:spPr/>
+      <dgm:t>
+        <a:bodyPr/>
+        <a:lstStyle/>
+        <a:p>
+          <a:endParaRPr lang="en-US"/>
+        </a:p>
+      </dgm:t>
+    </dgm:pt>
+    <dgm:pt modelId="{88D2BDCF-CD16-864C-8535-310FF32C71A5}">
+      <dgm:prSet phldrT="[Text]"/>
+      <dgm:spPr/>
+      <dgm:t>
+        <a:bodyPr/>
+        <a:lstStyle/>
+        <a:p>
+          <a:r>
+            <a:rPr lang="en-US"/>
+            <a:t>CARS- Create and apply new attribute to approopriate products in Cars</a:t>
+          </a:r>
+        </a:p>
+      </dgm:t>
+    </dgm:pt>
+    <dgm:pt modelId="{F6E3CBB9-65B3-A645-8811-65F9264A9A6E}" type="parTrans" cxnId="{1A181250-7112-0640-8092-21CB8F6DD791}">
+      <dgm:prSet/>
+      <dgm:spPr/>
+      <dgm:t>
+        <a:bodyPr/>
+        <a:lstStyle/>
+        <a:p>
+          <a:endParaRPr lang="en-US"/>
+        </a:p>
+      </dgm:t>
+    </dgm:pt>
+    <dgm:pt modelId="{A5208029-871A-5F4F-98AE-DDA239A4C34E}" type="sibTrans" cxnId="{1A181250-7112-0640-8092-21CB8F6DD791}">
+      <dgm:prSet/>
+      <dgm:spPr/>
+      <dgm:t>
+        <a:bodyPr/>
+        <a:lstStyle/>
+        <a:p>
+          <a:endParaRPr lang="en-US"/>
+        </a:p>
+      </dgm:t>
+    </dgm:pt>
+    <dgm:pt modelId="{9AE1676A-5E29-244A-AD7B-F4EE09085EF8}">
+      <dgm:prSet/>
+      <dgm:spPr/>
+      <dgm:t>
+        <a:bodyPr/>
+        <a:lstStyle/>
+        <a:p>
+          <a:endParaRPr lang="en-US"/>
+        </a:p>
+      </dgm:t>
+    </dgm:pt>
+    <dgm:pt modelId="{C7BF8717-228E-3E40-979C-DF6C2D9BD3E3}" type="parTrans" cxnId="{7F2C189D-7B3C-3644-88F6-4960A8DC8500}">
+      <dgm:prSet/>
+      <dgm:spPr/>
+      <dgm:t>
+        <a:bodyPr/>
+        <a:lstStyle/>
+        <a:p>
+          <a:endParaRPr lang="en-US"/>
+        </a:p>
+      </dgm:t>
+    </dgm:pt>
+    <dgm:pt modelId="{B949E4EA-1E35-FD4B-A088-1E70F358BC94}" type="sibTrans" cxnId="{7F2C189D-7B3C-3644-88F6-4960A8DC8500}">
+      <dgm:prSet/>
+      <dgm:spPr/>
+      <dgm:t>
+        <a:bodyPr/>
+        <a:lstStyle/>
+        <a:p>
+          <a:endParaRPr lang="en-US"/>
+        </a:p>
+      </dgm:t>
+    </dgm:pt>
+    <dgm:pt modelId="{8F2A3FA6-B15D-CB41-805E-F11958120138}" type="pres">
+      <dgm:prSet presAssocID="{C24115E2-0377-9648-9B61-C852E5F4B268}" presName="Name0" presStyleCnt="0">
+        <dgm:presLayoutVars>
+          <dgm:dir/>
+          <dgm:animLvl val="lvl"/>
+          <dgm:resizeHandles val="exact"/>
+        </dgm:presLayoutVars>
+      </dgm:prSet>
+      <dgm:spPr/>
+    </dgm:pt>
+    <dgm:pt modelId="{746758C5-45B9-B64B-AEA6-B384222D1EE6}" type="pres">
+      <dgm:prSet presAssocID="{2BBAD698-3699-6842-9459-A1B5752E382B}" presName="parTxOnly" presStyleLbl="node1" presStyleIdx="0" presStyleCnt="4">
+        <dgm:presLayoutVars>
+          <dgm:chMax val="0"/>
+          <dgm:chPref val="0"/>
+          <dgm:bulletEnabled val="1"/>
+        </dgm:presLayoutVars>
+      </dgm:prSet>
+      <dgm:spPr/>
+      <dgm:t>
+        <a:bodyPr/>
+        <a:lstStyle/>
+        <a:p>
+          <a:endParaRPr lang="en-US"/>
+        </a:p>
+      </dgm:t>
+    </dgm:pt>
+    <dgm:pt modelId="{B29317D8-B2BF-6B42-8BE7-B9A1D60946E4}" type="pres">
+      <dgm:prSet presAssocID="{89E70153-EBD7-3744-AD5C-945EDA89738F}" presName="parTxOnlySpace" presStyleCnt="0"/>
+      <dgm:spPr/>
+    </dgm:pt>
+    <dgm:pt modelId="{9E50B089-971B-9F47-91B8-3D3BCCB91D5A}" type="pres">
+      <dgm:prSet presAssocID="{375220D3-3DBA-A241-B885-7BE21ABC5273}" presName="parTxOnly" presStyleLbl="node1" presStyleIdx="1" presStyleCnt="4">
+        <dgm:presLayoutVars>
+          <dgm:chMax val="0"/>
+          <dgm:chPref val="0"/>
+          <dgm:bulletEnabled val="1"/>
+        </dgm:presLayoutVars>
+      </dgm:prSet>
+      <dgm:spPr/>
+      <dgm:t>
+        <a:bodyPr/>
+        <a:lstStyle/>
+        <a:p>
+          <a:endParaRPr lang="en-US"/>
+        </a:p>
+      </dgm:t>
+    </dgm:pt>
+    <dgm:pt modelId="{59FE91A0-D30A-2D42-AF4A-32FDD6AFED8F}" type="pres">
+      <dgm:prSet presAssocID="{6464B5CA-7342-E14E-B529-F99310E935E8}" presName="parTxOnlySpace" presStyleCnt="0"/>
+      <dgm:spPr/>
+    </dgm:pt>
+    <dgm:pt modelId="{A70263EB-D295-6546-A5FA-0AF541B69B31}" type="pres">
+      <dgm:prSet presAssocID="{88D2BDCF-CD16-864C-8535-310FF32C71A5}" presName="parTxOnly" presStyleLbl="node1" presStyleIdx="2" presStyleCnt="4">
+        <dgm:presLayoutVars>
+          <dgm:chMax val="0"/>
+          <dgm:chPref val="0"/>
+          <dgm:bulletEnabled val="1"/>
+        </dgm:presLayoutVars>
+      </dgm:prSet>
+      <dgm:spPr/>
+      <dgm:t>
+        <a:bodyPr/>
+        <a:lstStyle/>
+        <a:p>
+          <a:endParaRPr lang="en-US"/>
+        </a:p>
+      </dgm:t>
+    </dgm:pt>
+    <dgm:pt modelId="{EDA02529-3F25-C443-89C9-67FBE6093455}" type="pres">
+      <dgm:prSet presAssocID="{A5208029-871A-5F4F-98AE-DDA239A4C34E}" presName="parTxOnlySpace" presStyleCnt="0"/>
+      <dgm:spPr/>
+    </dgm:pt>
+    <dgm:pt modelId="{D58CD82A-7B7F-D749-BF7B-7AE21EE472E4}" type="pres">
+      <dgm:prSet presAssocID="{9AE1676A-5E29-244A-AD7B-F4EE09085EF8}" presName="parTxOnly" presStyleLbl="node1" presStyleIdx="3" presStyleCnt="4">
+        <dgm:presLayoutVars>
+          <dgm:chMax val="0"/>
+          <dgm:chPref val="0"/>
+          <dgm:bulletEnabled val="1"/>
+        </dgm:presLayoutVars>
+      </dgm:prSet>
+      <dgm:spPr/>
+    </dgm:pt>
+  </dgm:ptLst>
+  <dgm:cxnLst>
+    <dgm:cxn modelId="{7F2C189D-7B3C-3644-88F6-4960A8DC8500}" srcId="{C24115E2-0377-9648-9B61-C852E5F4B268}" destId="{9AE1676A-5E29-244A-AD7B-F4EE09085EF8}" srcOrd="3" destOrd="0" parTransId="{C7BF8717-228E-3E40-979C-DF6C2D9BD3E3}" sibTransId="{B949E4EA-1E35-FD4B-A088-1E70F358BC94}"/>
+    <dgm:cxn modelId="{0FB10D6F-3ED9-A248-87CE-8DE1AF95B38B}" srcId="{C24115E2-0377-9648-9B61-C852E5F4B268}" destId="{2BBAD698-3699-6842-9459-A1B5752E382B}" srcOrd="0" destOrd="0" parTransId="{B89600E4-3B3C-6C4A-9F8E-F24A84C7D474}" sibTransId="{89E70153-EBD7-3744-AD5C-945EDA89738F}"/>
+    <dgm:cxn modelId="{74C23A96-3ECF-8F44-B8CA-BE25DBB85B2E}" type="presOf" srcId="{375220D3-3DBA-A241-B885-7BE21ABC5273}" destId="{9E50B089-971B-9F47-91B8-3D3BCCB91D5A}" srcOrd="0" destOrd="0" presId="urn:microsoft.com/office/officeart/2005/8/layout/chevron1"/>
+    <dgm:cxn modelId="{8108D831-0BEA-254C-B5D2-BE46F2E9A3A0}" type="presOf" srcId="{9AE1676A-5E29-244A-AD7B-F4EE09085EF8}" destId="{D58CD82A-7B7F-D749-BF7B-7AE21EE472E4}" srcOrd="0" destOrd="0" presId="urn:microsoft.com/office/officeart/2005/8/layout/chevron1"/>
+    <dgm:cxn modelId="{1A181250-7112-0640-8092-21CB8F6DD791}" srcId="{C24115E2-0377-9648-9B61-C852E5F4B268}" destId="{88D2BDCF-CD16-864C-8535-310FF32C71A5}" srcOrd="2" destOrd="0" parTransId="{F6E3CBB9-65B3-A645-8811-65F9264A9A6E}" sibTransId="{A5208029-871A-5F4F-98AE-DDA239A4C34E}"/>
+    <dgm:cxn modelId="{7BFB2147-F00F-3C4D-87A4-FE7779AE40A7}" srcId="{C24115E2-0377-9648-9B61-C852E5F4B268}" destId="{375220D3-3DBA-A241-B885-7BE21ABC5273}" srcOrd="1" destOrd="0" parTransId="{F443785E-0714-E949-9490-847DE0E22590}" sibTransId="{6464B5CA-7342-E14E-B529-F99310E935E8}"/>
+    <dgm:cxn modelId="{A63A9229-B744-814B-9932-CCD1A4DB347B}" type="presOf" srcId="{88D2BDCF-CD16-864C-8535-310FF32C71A5}" destId="{A70263EB-D295-6546-A5FA-0AF541B69B31}" srcOrd="0" destOrd="0" presId="urn:microsoft.com/office/officeart/2005/8/layout/chevron1"/>
+    <dgm:cxn modelId="{2367CB7D-8A05-1B47-88E6-2BA08CF66C35}" type="presOf" srcId="{C24115E2-0377-9648-9B61-C852E5F4B268}" destId="{8F2A3FA6-B15D-CB41-805E-F11958120138}" srcOrd="0" destOrd="0" presId="urn:microsoft.com/office/officeart/2005/8/layout/chevron1"/>
+    <dgm:cxn modelId="{823AF1C9-B02E-1841-BB36-CA3F341872F4}" type="presOf" srcId="{2BBAD698-3699-6842-9459-A1B5752E382B}" destId="{746758C5-45B9-B64B-AEA6-B384222D1EE6}" srcOrd="0" destOrd="0" presId="urn:microsoft.com/office/officeart/2005/8/layout/chevron1"/>
+    <dgm:cxn modelId="{34639817-2AA7-564C-BC0C-BBD4881CCAAD}" type="presParOf" srcId="{8F2A3FA6-B15D-CB41-805E-F11958120138}" destId="{746758C5-45B9-B64B-AEA6-B384222D1EE6}" srcOrd="0" destOrd="0" presId="urn:microsoft.com/office/officeart/2005/8/layout/chevron1"/>
+    <dgm:cxn modelId="{29D9D40E-86E3-794F-B839-A2391C2BF9B1}" type="presParOf" srcId="{8F2A3FA6-B15D-CB41-805E-F11958120138}" destId="{B29317D8-B2BF-6B42-8BE7-B9A1D60946E4}" srcOrd="1" destOrd="0" presId="urn:microsoft.com/office/officeart/2005/8/layout/chevron1"/>
+    <dgm:cxn modelId="{8B4C68F2-0645-3646-ADCC-8BCA7A83741E}" type="presParOf" srcId="{8F2A3FA6-B15D-CB41-805E-F11958120138}" destId="{9E50B089-971B-9F47-91B8-3D3BCCB91D5A}" srcOrd="2" destOrd="0" presId="urn:microsoft.com/office/officeart/2005/8/layout/chevron1"/>
+    <dgm:cxn modelId="{3B589FBF-26F5-DE44-84C0-C73E52696254}" type="presParOf" srcId="{8F2A3FA6-B15D-CB41-805E-F11958120138}" destId="{59FE91A0-D30A-2D42-AF4A-32FDD6AFED8F}" srcOrd="3" destOrd="0" presId="urn:microsoft.com/office/officeart/2005/8/layout/chevron1"/>
+    <dgm:cxn modelId="{944D8751-130E-704B-81E0-4882CC8C0EE2}" type="presParOf" srcId="{8F2A3FA6-B15D-CB41-805E-F11958120138}" destId="{A70263EB-D295-6546-A5FA-0AF541B69B31}" srcOrd="4" destOrd="0" presId="urn:microsoft.com/office/officeart/2005/8/layout/chevron1"/>
+    <dgm:cxn modelId="{D1C7069F-7887-424D-83A5-E7862BB78F03}" type="presParOf" srcId="{8F2A3FA6-B15D-CB41-805E-F11958120138}" destId="{EDA02529-3F25-C443-89C9-67FBE6093455}" srcOrd="5" destOrd="0" presId="urn:microsoft.com/office/officeart/2005/8/layout/chevron1"/>
+    <dgm:cxn modelId="{4528EC85-F67F-A74A-BC2A-B62DBAAA23BA}" type="presParOf" srcId="{8F2A3FA6-B15D-CB41-805E-F11958120138}" destId="{D58CD82A-7B7F-D749-BF7B-7AE21EE472E4}" srcOrd="6" destOrd="0" presId="urn:microsoft.com/office/officeart/2005/8/layout/chevron1"/>
+  </dgm:cxnLst>
+  <dgm:bg/>
+  <dgm:whole/>
+  <dgm:extLst>
+    <a:ext uri="http://schemas.microsoft.com/office/drawing/2008/diagram">
+      <dsp:dataModelExt xmlns:dsp="http://schemas.microsoft.com/office/drawing/2008/diagram" relId="rId20" minVer="http://schemas.openxmlformats.org/drawingml/2006/diagram"/>
+    </a:ext>
+  </dgm:extLst>
+</dgm:dataModel>
+</file>
+
+<file path=word/diagrams/drawing1.xml><?xml version="1.0" encoding="utf-8"?>
+<dsp:drawing xmlns:dgm="http://schemas.openxmlformats.org/drawingml/2006/diagram" xmlns:dsp="http://schemas.microsoft.com/office/drawing/2008/diagram" xmlns:a="http://schemas.openxmlformats.org/drawingml/2006/main">
+  <dsp:spTree>
+    <dsp:nvGrpSpPr>
+      <dsp:cNvPr id="0" name=""/>
+      <dsp:cNvGrpSpPr/>
+    </dsp:nvGrpSpPr>
+    <dsp:grpSpPr/>
+    <dsp:sp modelId="{746758C5-45B9-B64B-AEA6-B384222D1EE6}">
+      <dsp:nvSpPr>
+        <dsp:cNvPr id="0" name=""/>
+        <dsp:cNvSpPr/>
+      </dsp:nvSpPr>
+      <dsp:spPr>
+        <a:xfrm>
+          <a:off x="3159" y="203610"/>
+          <a:ext cx="1839448" cy="735779"/>
+        </a:xfrm>
+        <a:prstGeom prst="chevron">
+          <a:avLst/>
+        </a:prstGeom>
+        <a:solidFill>
+          <a:schemeClr val="accent1">
+            <a:hueOff val="0"/>
+            <a:satOff val="0"/>
+            <a:lumOff val="0"/>
+            <a:alphaOff val="0"/>
+          </a:schemeClr>
+        </a:solidFill>
+        <a:ln w="38100" cap="flat" cmpd="sng" algn="ctr">
+          <a:solidFill>
+            <a:schemeClr val="lt1">
+              <a:hueOff val="0"/>
+              <a:satOff val="0"/>
+              <a:lumOff val="0"/>
+              <a:alphaOff val="0"/>
+            </a:schemeClr>
+          </a:solidFill>
+          <a:prstDash val="solid"/>
+        </a:ln>
+        <a:effectLst>
+          <a:outerShdw blurRad="38100" dist="25400" dir="5400000" rotWithShape="0">
+            <a:srgbClr val="000000">
+              <a:alpha val="50000"/>
+            </a:srgbClr>
+          </a:outerShdw>
+        </a:effectLst>
+      </dsp:spPr>
+      <dsp:style>
+        <a:lnRef idx="3">
+          <a:scrgbClr r="0" g="0" b="0"/>
+        </a:lnRef>
+        <a:fillRef idx="1">
+          <a:scrgbClr r="0" g="0" b="0"/>
+        </a:fillRef>
+        <a:effectRef idx="1">
+          <a:scrgbClr r="0" g="0" b="0"/>
+        </a:effectRef>
+        <a:fontRef idx="minor">
+          <a:schemeClr val="lt1"/>
+        </a:fontRef>
+      </dsp:style>
+      <dsp:txBody>
+        <a:bodyPr spcFirstLastPara="0" vert="horz" wrap="square" lIns="40005" tIns="13335" rIns="13335" bIns="13335" numCol="1" spcCol="1270" anchor="ctr" anchorCtr="0">
+          <a:noAutofit/>
+        </a:bodyPr>
+        <a:lstStyle/>
+        <a:p>
+          <a:pPr lvl="0" algn="ctr" defTabSz="444500">
+            <a:lnSpc>
+              <a:spcPct val="90000"/>
+            </a:lnSpc>
+            <a:spcBef>
+              <a:spcPct val="0"/>
+            </a:spcBef>
+            <a:spcAft>
+              <a:spcPct val="35000"/>
+            </a:spcAft>
+          </a:pPr>
+          <a:r>
+            <a:rPr lang="en-US" sz="1000" kern="1200"/>
+            <a:t>Merchant request attribute addition from leadership</a:t>
+          </a:r>
+        </a:p>
+      </dsp:txBody>
+      <dsp:txXfrm>
+        <a:off x="371049" y="203610"/>
+        <a:ext cx="1103669" cy="735779"/>
+      </dsp:txXfrm>
+    </dsp:sp>
+    <dsp:sp modelId="{9E50B089-971B-9F47-91B8-3D3BCCB91D5A}">
+      <dsp:nvSpPr>
+        <dsp:cNvPr id="0" name=""/>
+        <dsp:cNvSpPr/>
+      </dsp:nvSpPr>
+      <dsp:spPr>
+        <a:xfrm>
+          <a:off x="1658663" y="203610"/>
+          <a:ext cx="1839448" cy="735779"/>
+        </a:xfrm>
+        <a:prstGeom prst="chevron">
+          <a:avLst/>
+        </a:prstGeom>
+        <a:solidFill>
+          <a:schemeClr val="accent1">
+            <a:hueOff val="0"/>
+            <a:satOff val="0"/>
+            <a:lumOff val="0"/>
+            <a:alphaOff val="0"/>
+          </a:schemeClr>
+        </a:solidFill>
+        <a:ln w="38100" cap="flat" cmpd="sng" algn="ctr">
+          <a:solidFill>
+            <a:schemeClr val="lt1">
+              <a:hueOff val="0"/>
+              <a:satOff val="0"/>
+              <a:lumOff val="0"/>
+              <a:alphaOff val="0"/>
+            </a:schemeClr>
+          </a:solidFill>
+          <a:prstDash val="solid"/>
+        </a:ln>
+        <a:effectLst>
+          <a:outerShdw blurRad="38100" dist="25400" dir="5400000" rotWithShape="0">
+            <a:srgbClr val="000000">
+              <a:alpha val="50000"/>
+            </a:srgbClr>
+          </a:outerShdw>
+        </a:effectLst>
+      </dsp:spPr>
+      <dsp:style>
+        <a:lnRef idx="3">
+          <a:scrgbClr r="0" g="0" b="0"/>
+        </a:lnRef>
+        <a:fillRef idx="1">
+          <a:scrgbClr r="0" g="0" b="0"/>
+        </a:fillRef>
+        <a:effectRef idx="1">
+          <a:scrgbClr r="0" g="0" b="0"/>
+        </a:effectRef>
+        <a:fontRef idx="minor">
+          <a:schemeClr val="lt1"/>
+        </a:fontRef>
+      </dsp:style>
+      <dsp:txBody>
+        <a:bodyPr spcFirstLastPara="0" vert="horz" wrap="square" lIns="40005" tIns="13335" rIns="13335" bIns="13335" numCol="1" spcCol="1270" anchor="ctr" anchorCtr="0">
+          <a:noAutofit/>
+        </a:bodyPr>
+        <a:lstStyle/>
+        <a:p>
+          <a:pPr lvl="0" algn="ctr" defTabSz="444500">
+            <a:lnSpc>
+              <a:spcPct val="90000"/>
+            </a:lnSpc>
+            <a:spcBef>
+              <a:spcPct val="0"/>
+            </a:spcBef>
+            <a:spcAft>
+              <a:spcPct val="35000"/>
+            </a:spcAft>
+          </a:pPr>
+          <a:r>
+            <a:rPr lang="en-US" sz="1000" kern="1200"/>
+            <a:t>upon Approval request is sent to Digital Product Manager</a:t>
+          </a:r>
+        </a:p>
+      </dsp:txBody>
+      <dsp:txXfrm>
+        <a:off x="2026553" y="203610"/>
+        <a:ext cx="1103669" cy="735779"/>
+      </dsp:txXfrm>
+    </dsp:sp>
+    <dsp:sp modelId="{A70263EB-D295-6546-A5FA-0AF541B69B31}">
+      <dsp:nvSpPr>
+        <dsp:cNvPr id="0" name=""/>
+        <dsp:cNvSpPr/>
+      </dsp:nvSpPr>
+      <dsp:spPr>
+        <a:xfrm>
+          <a:off x="3314167" y="203610"/>
+          <a:ext cx="1839448" cy="735779"/>
+        </a:xfrm>
+        <a:prstGeom prst="chevron">
+          <a:avLst/>
+        </a:prstGeom>
+        <a:solidFill>
+          <a:schemeClr val="accent1">
+            <a:hueOff val="0"/>
+            <a:satOff val="0"/>
+            <a:lumOff val="0"/>
+            <a:alphaOff val="0"/>
+          </a:schemeClr>
+        </a:solidFill>
+        <a:ln w="38100" cap="flat" cmpd="sng" algn="ctr">
+          <a:solidFill>
+            <a:schemeClr val="lt1">
+              <a:hueOff val="0"/>
+              <a:satOff val="0"/>
+              <a:lumOff val="0"/>
+              <a:alphaOff val="0"/>
+            </a:schemeClr>
+          </a:solidFill>
+          <a:prstDash val="solid"/>
+        </a:ln>
+        <a:effectLst>
+          <a:outerShdw blurRad="38100" dist="25400" dir="5400000" rotWithShape="0">
+            <a:srgbClr val="000000">
+              <a:alpha val="50000"/>
+            </a:srgbClr>
+          </a:outerShdw>
+        </a:effectLst>
+      </dsp:spPr>
+      <dsp:style>
+        <a:lnRef idx="3">
+          <a:scrgbClr r="0" g="0" b="0"/>
+        </a:lnRef>
+        <a:fillRef idx="1">
+          <a:scrgbClr r="0" g="0" b="0"/>
+        </a:fillRef>
+        <a:effectRef idx="1">
+          <a:scrgbClr r="0" g="0" b="0"/>
+        </a:effectRef>
+        <a:fontRef idx="minor">
+          <a:schemeClr val="lt1"/>
+        </a:fontRef>
+      </dsp:style>
+      <dsp:txBody>
+        <a:bodyPr spcFirstLastPara="0" vert="horz" wrap="square" lIns="40005" tIns="13335" rIns="13335" bIns="13335" numCol="1" spcCol="1270" anchor="ctr" anchorCtr="0">
+          <a:noAutofit/>
+        </a:bodyPr>
+        <a:lstStyle/>
+        <a:p>
+          <a:pPr lvl="0" algn="ctr" defTabSz="444500">
+            <a:lnSpc>
+              <a:spcPct val="90000"/>
+            </a:lnSpc>
+            <a:spcBef>
+              <a:spcPct val="0"/>
+            </a:spcBef>
+            <a:spcAft>
+              <a:spcPct val="35000"/>
+            </a:spcAft>
+          </a:pPr>
+          <a:r>
+            <a:rPr lang="en-US" sz="1000" kern="1200"/>
+            <a:t>CARS- Create and apply new attribute to approopriate products in Cars</a:t>
+          </a:r>
+        </a:p>
+      </dsp:txBody>
+      <dsp:txXfrm>
+        <a:off x="3682057" y="203610"/>
+        <a:ext cx="1103669" cy="735779"/>
+      </dsp:txXfrm>
+    </dsp:sp>
+    <dsp:sp modelId="{D58CD82A-7B7F-D749-BF7B-7AE21EE472E4}">
+      <dsp:nvSpPr>
+        <dsp:cNvPr id="0" name=""/>
+        <dsp:cNvSpPr/>
+      </dsp:nvSpPr>
+      <dsp:spPr>
+        <a:xfrm>
+          <a:off x="4969671" y="203610"/>
+          <a:ext cx="1839448" cy="735779"/>
+        </a:xfrm>
+        <a:prstGeom prst="chevron">
+          <a:avLst/>
+        </a:prstGeom>
+        <a:solidFill>
+          <a:schemeClr val="accent1">
+            <a:hueOff val="0"/>
+            <a:satOff val="0"/>
+            <a:lumOff val="0"/>
+            <a:alphaOff val="0"/>
+          </a:schemeClr>
+        </a:solidFill>
+        <a:ln w="38100" cap="flat" cmpd="sng" algn="ctr">
+          <a:solidFill>
+            <a:schemeClr val="lt1">
+              <a:hueOff val="0"/>
+              <a:satOff val="0"/>
+              <a:lumOff val="0"/>
+              <a:alphaOff val="0"/>
+            </a:schemeClr>
+          </a:solidFill>
+          <a:prstDash val="solid"/>
+        </a:ln>
+        <a:effectLst>
+          <a:outerShdw blurRad="38100" dist="25400" dir="5400000" rotWithShape="0">
+            <a:srgbClr val="000000">
+              <a:alpha val="50000"/>
+            </a:srgbClr>
+          </a:outerShdw>
+        </a:effectLst>
+      </dsp:spPr>
+      <dsp:style>
+        <a:lnRef idx="3">
+          <a:scrgbClr r="0" g="0" b="0"/>
+        </a:lnRef>
+        <a:fillRef idx="1">
+          <a:scrgbClr r="0" g="0" b="0"/>
+        </a:fillRef>
+        <a:effectRef idx="1">
+          <a:scrgbClr r="0" g="0" b="0"/>
+        </a:effectRef>
+        <a:fontRef idx="minor">
+          <a:schemeClr val="lt1"/>
+        </a:fontRef>
+      </dsp:style>
+      <dsp:txBody>
+        <a:bodyPr spcFirstLastPara="0" vert="horz" wrap="square" lIns="40005" tIns="13335" rIns="13335" bIns="13335" numCol="1" spcCol="1270" anchor="ctr" anchorCtr="0">
+          <a:noAutofit/>
+        </a:bodyPr>
+        <a:lstStyle/>
+        <a:p>
+          <a:pPr lvl="0" algn="ctr" defTabSz="444500">
+            <a:lnSpc>
+              <a:spcPct val="90000"/>
+            </a:lnSpc>
+            <a:spcBef>
+              <a:spcPct val="0"/>
+            </a:spcBef>
+            <a:spcAft>
+              <a:spcPct val="35000"/>
+            </a:spcAft>
+          </a:pPr>
+          <a:endParaRPr lang="en-US" sz="1000" kern="1200"/>
+        </a:p>
+      </dsp:txBody>
+      <dsp:txXfrm>
+        <a:off x="5337561" y="203610"/>
+        <a:ext cx="1103669" cy="735779"/>
+      </dsp:txXfrm>
+    </dsp:sp>
+  </dsp:spTree>
+</dsp:drawing>
+</file>
+
+<file path=word/diagrams/layout1.xml><?xml version="1.0" encoding="utf-8"?>
+<dgm:layoutDef xmlns:dgm="http://schemas.openxmlformats.org/drawingml/2006/diagram" xmlns:a="http://schemas.openxmlformats.org/drawingml/2006/main" uniqueId="urn:microsoft.com/office/officeart/2005/8/layout/chevron1">
+  <dgm:title val=""/>
+  <dgm:desc val=""/>
+  <dgm:catLst>
+    <dgm:cat type="process" pri="9000"/>
+  </dgm:catLst>
+  <dgm:sampData useDef="1">
+    <dgm:dataModel>
+      <dgm:ptLst/>
+      <dgm:bg/>
+      <dgm:whole/>
+    </dgm:dataModel>
+  </dgm:sampData>
+  <dgm:styleData>
+    <dgm:dataModel>
+      <dgm:ptLst>
+        <dgm:pt modelId="0" type="doc"/>
+        <dgm:pt modelId="1"/>
+        <dgm:pt modelId="2"/>
+      </dgm:ptLst>
+      <dgm:cxnLst>
+        <dgm:cxn modelId="3" srcId="0" destId="1" srcOrd="0" destOrd="0"/>
+        <dgm:cxn modelId="4" srcId="0" destId="2" srcOrd="1" destOrd="0"/>
+      </dgm:cxnLst>
+      <dgm:bg/>
+      <dgm:whole/>
+    </dgm:dataModel>
+  </dgm:styleData>
+  <dgm:clrData>
+    <dgm:dataModel>
+      <dgm:ptLst>
+        <dgm:pt modelId="0" type="doc"/>
+        <dgm:pt modelId="1"/>
+        <dgm:pt modelId="2"/>
+        <dgm:pt modelId="3"/>
+        <dgm:pt modelId="4"/>
+      </dgm:ptLst>
+      <dgm:cxnLst>
+        <dgm:cxn modelId="5" srcId="0" destId="1" srcOrd="0" destOrd="0"/>
+        <dgm:cxn modelId="6" srcId="0" destId="2" srcOrd="1" destOrd="0"/>
+        <dgm:cxn modelId="7" srcId="0" destId="3" srcOrd="2" destOrd="0"/>
+        <dgm:cxn modelId="8" srcId="0" destId="4" srcOrd="3" destOrd="0"/>
+      </dgm:cxnLst>
+      <dgm:bg/>
+      <dgm:whole/>
+    </dgm:dataModel>
+  </dgm:clrData>
+  <dgm:layoutNode name="Name0">
+    <dgm:varLst>
+      <dgm:dir/>
+      <dgm:animLvl val="lvl"/>
+      <dgm:resizeHandles val="exact"/>
+    </dgm:varLst>
+    <dgm:choose name="Name1">
+      <dgm:if name="Name2" func="var" arg="dir" op="equ" val="norm">
+        <dgm:alg type="lin"/>
+      </dgm:if>
+      <dgm:else name="Name3">
+        <dgm:alg type="lin">
+          <dgm:param type="linDir" val="fromR"/>
+        </dgm:alg>
+      </dgm:else>
+    </dgm:choose>
+    <dgm:shape xmlns:r="http://schemas.openxmlformats.org/officeDocument/2006/relationships" r:blip="">
+      <dgm:adjLst/>
+    </dgm:shape>
+    <dgm:presOf/>
+    <dgm:choose name="Name4">
+      <dgm:if name="Name5" axis="des" func="maxDepth" op="gte" val="2">
+        <dgm:constrLst>
+          <dgm:constr type="h" for="ch" forName="composite" refType="h"/>
+          <dgm:constr type="w" for="ch" forName="composite" refType="w"/>
+          <dgm:constr type="w" for="des" forName="parTx"/>
+          <dgm:constr type="h" for="des" forName="parTx" op="equ"/>
+          <dgm:constr type="w" for="des" forName="desTx"/>
+          <dgm:constr type="h" for="des" forName="desTx" op="equ"/>
+          <dgm:constr type="primFontSz" for="des" forName="parTx" val="65"/>
+          <dgm:constr type="secFontSz" for="des" forName="desTx" refType="primFontSz" refFor="des" refForName="parTx" op="equ"/>
+          <dgm:constr type="h" for="des" forName="parTx" refType="primFontSz" refFor="des" refForName="parTx" fact="1.5"/>
+          <dgm:constr type="h" for="des" forName="desTx" refType="primFontSz" refFor="des" refForName="parTx" fact="0.5"/>
+          <dgm:constr type="w" for="ch" forName="space" op="equ" val="-6"/>
+        </dgm:constrLst>
+        <dgm:ruleLst>
+          <dgm:rule type="w" for="ch" forName="composite" val="0" fact="NaN" max="NaN"/>
+          <dgm:rule type="primFontSz" for="des" forName="parTx" val="5" fact="NaN" max="NaN"/>
+        </dgm:ruleLst>
+        <dgm:forEach name="Name6" axis="ch" ptType="node">
+          <dgm:layoutNode name="composite">
+            <dgm:alg type="composite"/>
+            <dgm:shape xmlns:r="http://schemas.openxmlformats.org/officeDocument/2006/relationships" r:blip="">
+              <dgm:adjLst/>
+            </dgm:shape>
+            <dgm:presOf/>
+            <dgm:choose name="Name7">
+              <dgm:if name="Name8" func="var" arg="dir" op="equ" val="norm">
+                <dgm:constrLst>
+                  <dgm:constr type="l" for="ch" forName="parTx"/>
+                  <dgm:constr type="w" for="ch" forName="parTx" refType="w"/>
+                  <dgm:constr type="t" for="ch" forName="parTx"/>
+                  <dgm:constr type="l" for="ch" forName="desTx"/>
+                  <dgm:constr type="w" for="ch" forName="desTx" refType="w" refFor="ch" refForName="parTx" fact="0.8"/>
+                  <dgm:constr type="t" for="ch" forName="desTx" refType="h" refFor="ch" refForName="parTx" fact="1.125"/>
+                </dgm:constrLst>
+              </dgm:if>
+              <dgm:else name="Name9">
+                <dgm:constrLst>
+                  <dgm:constr type="l" for="ch" forName="parTx"/>
+                  <dgm:constr type="w" for="ch" forName="parTx" refType="w"/>
+                  <dgm:constr type="t" for="ch" forName="parTx"/>
+                  <dgm:constr type="l" for="ch" forName="desTx" refType="w" fact="0.2"/>
+                  <dgm:constr type="w" for="ch" forName="desTx" refType="w" refFor="ch" refForName="parTx" fact="0.8"/>
+                  <dgm:constr type="t" for="ch" forName="desTx" refType="h" refFor="ch" refForName="parTx" fact="1.125"/>
+                </dgm:constrLst>
+              </dgm:else>
+            </dgm:choose>
+            <dgm:ruleLst>
+              <dgm:rule type="h" val="INF" fact="NaN" max="NaN"/>
+            </dgm:ruleLst>
+            <dgm:layoutNode name="parTx">
+              <dgm:varLst>
+                <dgm:chMax val="0"/>
+                <dgm:chPref val="0"/>
+                <dgm:bulletEnabled val="1"/>
+              </dgm:varLst>
+              <dgm:alg type="tx"/>
+              <dgm:choose name="Name10">
+                <dgm:if name="Name11" func="var" arg="dir" op="equ" val="norm">
+                  <dgm:shape xmlns:r="http://schemas.openxmlformats.org/officeDocument/2006/relationships" type="chevron" r:blip="">
+                    <dgm:adjLst/>
+                  </dgm:shape>
+                </dgm:if>
+                <dgm:else name="Name12">
+                  <dgm:shape xmlns:r="http://schemas.openxmlformats.org/officeDocument/2006/relationships" rot="180" type="chevron" r:blip="">
+                    <dgm:adjLst/>
+                  </dgm:shape>
+                </dgm:else>
+              </dgm:choose>
+              <dgm:presOf axis="self" ptType="node"/>
+              <dgm:choose name="Name13">
+                <dgm:if name="Name14" func="var" arg="dir" op="equ" val="norm">
+                  <dgm:constrLst>
+                    <dgm:constr type="h" refType="w" op="lte" fact="0.4"/>
+                    <dgm:constr type="h"/>
+                    <dgm:constr type="tMarg" refType="primFontSz" fact="0.105"/>
+                    <dgm:constr type="bMarg" refType="primFontSz" fact="0.105"/>
+                    <dgm:constr type="lMarg" refType="primFontSz" fact="0.315"/>
+                    <dgm:constr type="rMarg" refType="primFontSz" fact="0.105"/>
+                  </dgm:constrLst>
+                </dgm:if>
+                <dgm:else name="Name15">
+                  <dgm:constrLst>
+                    <dgm:constr type="h" refType="w" op="lte" fact="0.4"/>
+                    <dgm:constr type="h"/>
+                    <dgm:constr type="tMarg" refType="primFontSz" fact="0.105"/>
+                    <dgm:constr type="bMarg" refType="primFontSz" fact="0.105"/>
+                    <dgm:constr type="lMarg" refType="primFontSz" fact="0.105"/>
+                    <dgm:constr type="rMarg" refType="primFontSz" fact="0.315"/>
+                  </dgm:constrLst>
+                </dgm:else>
+              </dgm:choose>
+              <dgm:ruleLst>
+                <dgm:rule type="h" val="INF" fact="NaN" max="NaN"/>
+              </dgm:ruleLst>
+            </dgm:layoutNode>
+            <dgm:layoutNode name="desTx" styleLbl="revTx">
+              <dgm:varLst>
+                <dgm:bulletEnabled val="1"/>
+              </dgm:varLst>
+              <dgm:alg type="tx">
+                <dgm:param type="stBulletLvl" val="1"/>
+              </dgm:alg>
+              <dgm:choose name="Name16">
+                <dgm:if name="Name17" axis="ch" ptType="node" func="cnt" op="gte" val="1">
+                  <dgm:shape xmlns:r="http://schemas.openxmlformats.org/officeDocument/2006/relationships" type="rect" r:blip="">
+                    <dgm:adjLst/>
+                  </dgm:shape>
+                </dgm:if>
+                <dgm:else name="Name18">
+                  <dgm:shape xmlns:r="http://schemas.openxmlformats.org/officeDocument/2006/relationships" type="rect" r:blip="" hideGeom="1">
+                    <dgm:adjLst/>
+                  </dgm:shape>
+                </dgm:else>
+              </dgm:choose>
+              <dgm:presOf axis="des" ptType="node"/>
+              <dgm:constrLst>
+                <dgm:constr type="secFontSz" val="65"/>
+                <dgm:constr type="primFontSz" refType="secFontSz"/>
+                <dgm:constr type="h"/>
+                <dgm:constr type="tMarg"/>
+                <dgm:constr type="bMarg"/>
+                <dgm:constr type="rMarg"/>
+                <dgm:constr type="lMarg"/>
+              </dgm:constrLst>
+              <dgm:ruleLst>
+                <dgm:rule type="h" val="INF" fact="NaN" max="NaN"/>
+              </dgm:ruleLst>
+            </dgm:layoutNode>
+          </dgm:layoutNode>
+          <dgm:forEach name="Name19" axis="followSib" ptType="sibTrans" cnt="1">
+            <dgm:layoutNode name="space">
+              <dgm:alg type="sp"/>
+              <dgm:shape xmlns:r="http://schemas.openxmlformats.org/officeDocument/2006/relationships" r:blip="">
+                <dgm:adjLst/>
+              </dgm:shape>
+              <dgm:presOf/>
+              <dgm:constrLst/>
+              <dgm:ruleLst/>
+            </dgm:layoutNode>
+          </dgm:forEach>
+        </dgm:forEach>
+      </dgm:if>
+      <dgm:else name="Name20">
+        <dgm:constrLst>
+          <dgm:constr type="w" for="ch" forName="parTxOnly" refType="w"/>
+          <dgm:constr type="h" for="des" forName="parTxOnly" op="equ"/>
+          <dgm:constr type="primFontSz" for="des" forName="parTxOnly" op="equ" val="65"/>
+          <dgm:constr type="w" for="ch" forName="parTxOnlySpace" refType="w" refFor="ch" refForName="parTxOnly" fact="-0.1"/>
+        </dgm:constrLst>
+        <dgm:ruleLst/>
+        <dgm:forEach name="Name21" axis="ch" ptType="node">
+          <dgm:layoutNode name="parTxOnly">
+            <dgm:varLst>
+              <dgm:chMax val="0"/>
+              <dgm:chPref val="0"/>
+              <dgm:bulletEnabled val="1"/>
+            </dgm:varLst>
+            <dgm:alg type="tx"/>
+            <dgm:choose name="Name22">
+              <dgm:if name="Name23" func="var" arg="dir" op="equ" val="norm">
+                <dgm:shape xmlns:r="http://schemas.openxmlformats.org/officeDocument/2006/relationships" type="chevron" r:blip="">
+                  <dgm:adjLst/>
+                </dgm:shape>
+              </dgm:if>
+              <dgm:else name="Name24">
+                <dgm:shape xmlns:r="http://schemas.openxmlformats.org/officeDocument/2006/relationships" rot="180" type="chevron" r:blip="">
+                  <dgm:adjLst/>
+                </dgm:shape>
+              </dgm:else>
+            </dgm:choose>
+            <dgm:presOf axis="self" ptType="node"/>
+            <dgm:choose name="Name25">
+              <dgm:if name="Name26" func="var" arg="dir" op="equ" val="norm">
+                <dgm:constrLst>
+                  <dgm:constr type="h" refType="w" op="equ" fact="0.4"/>
+                  <dgm:constr type="tMarg" refType="primFontSz" fact="0.105"/>
+                  <dgm:constr type="bMarg" refType="primFontSz" fact="0.105"/>
+                  <dgm:constr type="lMarg" refType="primFontSz" fact="0.315"/>
+                  <dgm:constr type="rMarg" refType="primFontSz" fact="0.105"/>
+                </dgm:constrLst>
+              </dgm:if>
+              <dgm:else name="Name27">
+                <dgm:constrLst>
+                  <dgm:constr type="h" refType="w" op="equ" fact="0.4"/>
+                  <dgm:constr type="tMarg" refType="primFontSz" fact="0.105"/>
+                  <dgm:constr type="bMarg" refType="primFontSz" fact="0.105"/>
+                  <dgm:constr type="lMarg" refType="primFontSz" fact="0.105"/>
+                  <dgm:constr type="rMarg" refType="primFontSz" fact="0.315"/>
+                </dgm:constrLst>
+              </dgm:else>
+            </dgm:choose>
+            <dgm:ruleLst>
+              <dgm:rule type="primFontSz" val="5" fact="NaN" max="NaN"/>
+            </dgm:ruleLst>
+          </dgm:layoutNode>
+          <dgm:forEach name="Name28" axis="followSib" ptType="sibTrans" cnt="1">
+            <dgm:layoutNode name="parTxOnlySpace">
+              <dgm:alg type="sp"/>
+              <dgm:shape xmlns:r="http://schemas.openxmlformats.org/officeDocument/2006/relationships" r:blip="">
+                <dgm:adjLst/>
+              </dgm:shape>
+              <dgm:presOf/>
+              <dgm:constrLst/>
+              <dgm:ruleLst/>
+            </dgm:layoutNode>
+          </dgm:forEach>
+        </dgm:forEach>
+      </dgm:else>
+    </dgm:choose>
+  </dgm:layoutNode>
+</dgm:layoutDef>
+</file>
+
+<file path=word/diagrams/quickStyle1.xml><?xml version="1.0" encoding="utf-8"?>
+<dgm:styleDef xmlns:dgm="http://schemas.openxmlformats.org/drawingml/2006/diagram" xmlns:a="http://schemas.openxmlformats.org/drawingml/2006/main" uniqueId="urn:microsoft.com/office/officeart/2005/8/quickstyle/simple2">
+  <dgm:title val=""/>
+  <dgm:desc val=""/>
+  <dgm:catLst>
+    <dgm:cat type="simple" pri="10200"/>
+  </dgm:catLst>
+  <dgm:scene3d>
+    <a:camera prst="orthographicFront"/>
+    <a:lightRig rig="threePt" dir="t"/>
+  </dgm:scene3d>
+  <dgm:styleLbl name="node0">
+    <dgm:scene3d>
+      <a:camera prst="orthographicFront"/>
+      <a:lightRig rig="threePt" dir="t"/>
+    </dgm:scene3d>
+    <dgm:sp3d/>
+    <dgm:txPr/>
+    <dgm:style>
+      <a:lnRef idx="3">
+        <a:scrgbClr r="0" g="0" b="0"/>
+      </a:lnRef>
+      <a:fillRef idx="1">
+        <a:scrgbClr r="0" g="0" b="0"/>
+      </a:fillRef>
+      <a:effectRef idx="1">
+        <a:scrgbClr r="0" g="0" b="0"/>
+      </a:effectRef>
+      <a:fontRef idx="minor">
+        <a:schemeClr val="lt1"/>
+      </a:fontRef>
+    </dgm:style>
+  </dgm:styleLbl>
+  <dgm:styleLbl name="lnNode1">
+    <dgm:scene3d>
+      <a:camera prst="orthographicFront"/>
+      <a:lightRig rig="threePt" dir="t"/>
+    </dgm:scene3d>
+    <dgm:sp3d/>
+    <dgm:txPr/>
+    <dgm:style>
+      <a:lnRef idx="3">
+        <a:scrgbClr r="0" g="0" b="0"/>
+      </a:lnRef>
+      <a:fillRef idx="1">
+        <a:scrgbClr r="0" g="0" b="0"/>
+      </a:fillRef>
+      <a:effectRef idx="1">
+        <a:scrgbClr r="0" g="0" b="0"/>
+      </a:effectRef>
+      <a:fontRef idx="minor">
+        <a:schemeClr val="lt1"/>
+      </a:fontRef>
+    </dgm:style>
+  </dgm:styleLbl>
+  <dgm:styleLbl name="vennNode1">
+    <dgm:scene3d>
+      <a:camera prst="orthographicFront"/>
+      <a:lightRig rig="threePt" dir="t"/>
+    </dgm:scene3d>
+    <dgm:sp3d/>
+    <dgm:txPr/>
+    <dgm:style>
+      <a:lnRef idx="3">
+        <a:scrgbClr r="0" g="0" b="0"/>
+      </a:lnRef>
+      <a:fillRef idx="1">
+        <a:scrgbClr r="0" g="0" b="0"/>
+      </a:fillRef>
+      <a:effectRef idx="0">
+        <a:scrgbClr r="0" g="0" b="0"/>
+      </a:effectRef>
+      <a:fontRef idx="minor">
+        <a:schemeClr val="tx1"/>
+      </a:fontRef>
+    </dgm:style>
+  </dgm:styleLbl>
+  <dgm:styleLbl name="alignNode1">
+    <dgm:scene3d>
+      <a:camera prst="orthographicFront"/>
+      <a:lightRig rig="threePt" dir="t"/>
+    </dgm:scene3d>
+    <dgm:sp3d/>
+    <dgm:txPr/>
+    <dgm:style>
+      <a:lnRef idx="2">
+        <a:scrgbClr r="0" g="0" b="0"/>
+      </a:lnRef>
+      <a:fillRef idx="1">
+        <a:scrgbClr r="0" g="0" b="0"/>
+      </a:fillRef>
+      <a:effectRef idx="1">
+        <a:scrgbClr r="0" g="0" b="0"/>
+      </a:effectRef>
+      <a:fontRef idx="minor">
+        <a:schemeClr val="lt1"/>
+      </a:fontRef>
+    </dgm:style>
+  </dgm:styleLbl>
+  <dgm:styleLbl name="node1">
+    <dgm:scene3d>
+      <a:camera prst="orthographicFront"/>
+      <a:lightRig rig="threePt" dir="t"/>
+    </dgm:scene3d>
+    <dgm:sp3d/>
+    <dgm:txPr/>
+    <dgm:style>
+      <a:lnRef idx="3">
+        <a:scrgbClr r="0" g="0" b="0"/>
+      </a:lnRef>
+      <a:fillRef idx="1">
+        <a:scrgbClr r="0" g="0" b="0"/>
+      </a:fillRef>
+      <a:effectRef idx="1">
+        <a:scrgbClr r="0" g="0" b="0"/>
+      </a:effectRef>
+      <a:fontRef idx="minor">
+        <a:schemeClr val="lt1"/>
+      </a:fontRef>
+    </dgm:style>
+  </dgm:styleLbl>
+  <dgm:styleLbl name="node2">
+    <dgm:scene3d>
+      <a:camera prst="orthographicFront"/>
+      <a:lightRig rig="threePt" dir="t"/>
+    </dgm:scene3d>
+    <dgm:sp3d/>
+    <dgm:txPr/>
+    <dgm:style>
+      <a:lnRef idx="3">
+        <a:scrgbClr r="0" g="0" b="0"/>
+      </a:lnRef>
+      <a:fillRef idx="1">
+        <a:scrgbClr r="0" g="0" b="0"/>
+      </a:fillRef>
+      <a:effectRef idx="1">
+        <a:scrgbClr r="0" g="0" b="0"/>
+      </a:effectRef>
+      <a:fontRef idx="minor">
+        <a:schemeClr val="lt1"/>
+      </a:fontRef>
+    </dgm:style>
+  </dgm:styleLbl>
+  <dgm:styleLbl name="node3">
+    <dgm:scene3d>
+      <a:camera prst="orthographicFront"/>
+      <a:lightRig rig="threePt" dir="t"/>
+    </dgm:scene3d>
+    <dgm:sp3d/>
+    <dgm:txPr/>
+    <dgm:style>
+      <a:lnRef idx="3">
+        <a:scrgbClr r="0" g="0" b="0"/>
+      </a:lnRef>
+      <a:fillRef idx="1">
+        <a:scrgbClr r="0" g="0" b="0"/>
+      </a:fillRef>
+      <a:effectRef idx="1">
+        <a:scrgbClr r="0" g="0" b="0"/>
+      </a:effectRef>
+      <a:fontRef idx="minor">
+        <a:schemeClr val="lt1"/>
+      </a:fontRef>
+    </dgm:style>
+  </dgm:styleLbl>
+  <dgm:styleLbl name="node4">
+    <dgm:scene3d>
+      <a:camera prst="orthographicFront"/>
+      <a:lightRig rig="threePt" dir="t"/>
+    </dgm:scene3d>
+    <dgm:sp3d/>
+    <dgm:txPr/>
+    <dgm:style>
+      <a:lnRef idx="3">
+        <a:scrgbClr r="0" g="0" b="0"/>
+      </a:lnRef>
+      <a:fillRef idx="1">
+        <a:scrgbClr r="0" g="0" b="0"/>
+      </a:fillRef>
+      <a:effectRef idx="1">
+        <a:scrgbClr r="0" g="0" b="0"/>
+      </a:effectRef>
+      <a:fontRef idx="minor">
+        <a:schemeClr val="lt1"/>
+      </a:fontRef>
+    </dgm:style>
+  </dgm:styleLbl>
+  <dgm:styleLbl name="fgImgPlace1">
+    <dgm:scene3d>
+      <a:camera prst="orthographicFront"/>
+      <a:lightRig rig="threePt" dir="t"/>
+    </dgm:scene3d>
+    <dgm:sp3d/>
+    <dgm:txPr/>
+    <dgm:style>
+      <a:lnRef idx="3">
+        <a:scrgbClr r="0" g="0" b="0"/>
+      </a:lnRef>
+      <a:fillRef idx="1">
+        <a:scrgbClr r="0" g="0" b="0"/>
+      </a:fillRef>
+      <a:effectRef idx="1">
+        <a:scrgbClr r="0" g="0" b="0"/>
+      </a:effectRef>
+      <a:fontRef idx="minor"/>
+    </dgm:style>
+  </dgm:styleLbl>
+  <dgm:styleLbl name="alignImgPlace1">
+    <dgm:scene3d>
+      <a:camera prst="orthographicFront"/>
+      <a:lightRig rig="threePt" dir="t"/>
+    </dgm:scene3d>
+    <dgm:sp3d/>
+    <dgm:txPr/>
+    <dgm:style>
+      <a:lnRef idx="3">
+        <a:scrgbClr r="0" g="0" b="0"/>
+      </a:lnRef>
+      <a:fillRef idx="1">
+        <a:scrgbClr r="0" g="0" b="0"/>
+      </a:fillRef>
+      <a:effectRef idx="1">
+        <a:scrgbClr r="0" g="0" b="0"/>
+      </a:effectRef>
+      <a:fontRef idx="minor"/>
+    </dgm:style>
+  </dgm:styleLbl>
+  <dgm:styleLbl name="bgImgPlace1">
+    <dgm:scene3d>
+      <a:camera prst="orthographicFront"/>
+      <a:lightRig rig="threePt" dir="t"/>
+    </dgm:scene3d>
+    <dgm:sp3d/>
+    <dgm:txPr/>
+    <dgm:style>
+      <a:lnRef idx="3">
+        <a:scrgbClr r="0" g="0" b="0"/>
+      </a:lnRef>
+      <a:fillRef idx="1">
+        <a:scrgbClr r="0" g="0" b="0"/>
+      </a:fillRef>
+      <a:effectRef idx="1">
+        <a:scrgbClr r="0" g="0" b="0"/>
+      </a:effectRef>
+      <a:fontRef idx="minor"/>
+    </dgm:style>
+  </dgm:styleLbl>
+  <dgm:styleLbl name="sibTrans2D1">
+    <dgm:scene3d>
+      <a:camera prst="orthographicFront"/>
+      <a:lightRig rig="threePt" dir="t"/>
+    </dgm:scene3d>
+    <dgm:sp3d/>
+    <dgm:txPr/>
+    <dgm:style>
+      <a:lnRef idx="0">
+        <a:scrgbClr r="0" g="0" b="0"/>
+      </a:lnRef>
+      <a:fillRef idx="1">
+        <a:scrgbClr r="0" g="0" b="0"/>
+      </a:fillRef>
+      <a:effectRef idx="1">
+        <a:scrgbClr r="0" g="0" b="0"/>
+      </a:effectRef>
+      <a:fontRef idx="minor">
+        <a:schemeClr val="lt1"/>
+      </a:fontRef>
+    </dgm:style>
+  </dgm:styleLbl>
+  <dgm:styleLbl name="fgSibTrans2D1">
+    <dgm:scene3d>
+      <a:camera prst="orthographicFront"/>
+      <a:lightRig rig="threePt" dir="t"/>
+    </dgm:scene3d>
+    <dgm:sp3d/>
+    <dgm:txPr/>
+    <dgm:style>
+      <a:lnRef idx="0">
+        <a:scrgbClr r="0" g="0" b="0"/>
+      </a:lnRef>
+      <a:fillRef idx="1">
+        <a:scrgbClr r="0" g="0" b="0"/>
+      </a:fillRef>
+      <a:effectRef idx="1">
+        <a:scrgbClr r="0" g="0" b="0"/>
+      </a:effectRef>
+      <a:fontRef idx="minor">
+        <a:schemeClr val="lt1"/>
+      </a:fontRef>
+    </dgm:style>
+  </dgm:styleLbl>
+  <dgm:styleLbl name="bgSibTrans2D1">
+    <dgm:scene3d>
+      <a:camera prst="orthographicFront"/>
+      <a:lightRig rig="threePt" dir="t"/>
+    </dgm:scene3d>
+    <dgm:sp3d/>
+    <dgm:txPr/>
+    <dgm:style>
+      <a:lnRef idx="0">
+        <a:scrgbClr r="0" g="0" b="0"/>
+      </a:lnRef>
+      <a:fillRef idx="1">
+        <a:scrgbClr r="0" g="0" b="0"/>
+      </a:fillRef>
+      <a:effectRef idx="1">
+        <a:scrgbClr r="0" g="0" b="0"/>
+      </a:effectRef>
+      <a:fontRef idx="minor">
+        <a:schemeClr val="lt1"/>
+      </a:fontRef>
+    </dgm:style>
+  </dgm:styleLbl>
+  <dgm:styleLbl name="sibTrans1D1">
+    <dgm:scene3d>
+      <a:camera prst="orthographicFront"/>
+      <a:lightRig rig="threePt" dir="t"/>
+    </dgm:scene3d>
+    <dgm:sp3d/>
+    <dgm:txPr/>
+    <dgm:style>
+      <a:lnRef idx="1">
+        <a:scrgbClr r="0" g="0" b="0"/>
+      </a:lnRef>
+      <a:fillRef idx="0">
+        <a:scrgbClr r="0" g="0" b="0"/>
+      </a:fillRef>
+      <a:effectRef idx="0">
+        <a:scrgbClr r="0" g="0" b="0"/>
+      </a:effectRef>
+      <a:fontRef idx="minor"/>
+    </dgm:style>
+  </dgm:styleLbl>
+  <dgm:styleLbl name="callout">
+    <dgm:scene3d>
+      <a:camera prst="orthographicFront"/>
+      <a:lightRig rig="threePt" dir="t"/>
+    </dgm:scene3d>
+    <dgm:sp3d/>
+    <dgm:txPr/>
+    <dgm:style>
+      <a:lnRef idx="2">
+        <a:scrgbClr r="0" g="0" b="0"/>
+      </a:lnRef>
+      <a:fillRef idx="1">
+        <a:scrgbClr r="0" g="0" b="0"/>
+      </a:fillRef>
+      <a:effectRef idx="1">
+        <a:scrgbClr r="0" g="0" b="0"/>
+      </a:effectRef>
+      <a:fontRef idx="minor"/>
+    </dgm:style>
+  </dgm:styleLbl>
+  <dgm:styleLbl name="asst0">
+    <dgm:scene3d>
+      <a:camera prst="orthographicFront"/>
+      <a:lightRig rig="threePt" dir="t"/>
+    </dgm:scene3d>
+    <dgm:sp3d/>
+    <dgm:txPr/>
+    <dgm:style>
+      <a:lnRef idx="3">
+        <a:scrgbClr r="0" g="0" b="0"/>
+      </a:lnRef>
+      <a:fillRef idx="1">
+        <a:scrgbClr r="0" g="0" b="0"/>
+      </a:fillRef>
+      <a:effectRef idx="1">
+        <a:scrgbClr r="0" g="0" b="0"/>
+      </a:effectRef>
+      <a:fontRef idx="minor">
+        <a:schemeClr val="lt1"/>
+      </a:fontRef>
+    </dgm:style>
+  </dgm:styleLbl>
+  <dgm:styleLbl name="asst1">
+    <dgm:scene3d>
+      <a:camera prst="orthographicFront"/>
+      <a:lightRig rig="threePt" dir="t"/>
+    </dgm:scene3d>
+    <dgm:sp3d/>
+    <dgm:txPr/>
+    <dgm:style>
+      <a:lnRef idx="3">
+        <a:scrgbClr r="0" g="0" b="0"/>
+      </a:lnRef>
+      <a:fillRef idx="1">
+        <a:scrgbClr r="0" g="0" b="0"/>
+      </a:fillRef>
+      <a:effectRef idx="1">
+        <a:scrgbClr r="0" g="0" b="0"/>
+      </a:effectRef>
+      <a:fontRef idx="minor">
+        <a:schemeClr val="lt1"/>
+      </a:fontRef>
+    </dgm:style>
+  </dgm:styleLbl>
+  <dgm:styleLbl name="asst2">
+    <dgm:scene3d>
+      <a:camera prst="orthographicFront"/>
+      <a:lightRig rig="threePt" dir="t"/>
+    </dgm:scene3d>
+    <dgm:sp3d/>
+    <dgm:txPr/>
+    <dgm:style>
+      <a:lnRef idx="3">
+        <a:scrgbClr r="0" g="0" b="0"/>
+      </a:lnRef>
+      <a:fillRef idx="1">
+        <a:scrgbClr r="0" g="0" b="0"/>
+      </a:fillRef>
+      <a:effectRef idx="1">
+        <a:scrgbClr r="0" g="0" b="0"/>
+      </a:effectRef>
+      <a:fontRef idx="minor">
+        <a:schemeClr val="lt1"/>
+      </a:fontRef>
+    </dgm:style>
+  </dgm:styleLbl>
+  <dgm:styleLbl name="asst3">
+    <dgm:scene3d>
+      <a:camera prst="orthographicFront"/>
+      <a:lightRig rig="threePt" dir="t"/>
+    </dgm:scene3d>
+    <dgm:sp3d/>
+    <dgm:txPr/>
+    <dgm:style>
+      <a:lnRef idx="3">
+        <a:scrgbClr r="0" g="0" b="0"/>
+      </a:lnRef>
+      <a:fillRef idx="1">
+        <a:scrgbClr r="0" g="0" b="0"/>
+      </a:fillRef>
+      <a:effectRef idx="1">
+        <a:scrgbClr r="0" g="0" b="0"/>
+      </a:effectRef>
+      <a:fontRef idx="minor">
+        <a:schemeClr val="lt1"/>
+      </a:fontRef>
+    </dgm:style>
+  </dgm:styleLbl>
+  <dgm:styleLbl name="asst4">
+    <dgm:scene3d>
+      <a:camera prst="orthographicFront"/>
+      <a:lightRig rig="threePt" dir="t"/>
+    </dgm:scene3d>
+    <dgm:sp3d/>
+    <dgm:txPr/>
+    <dgm:style>
+      <a:lnRef idx="3">
+        <a:scrgbClr r="0" g="0" b="0"/>
+      </a:lnRef>
+      <a:fillRef idx="1">
+        <a:scrgbClr r="0" g="0" b="0"/>
+      </a:fillRef>
+      <a:effectRef idx="1">
+        <a:scrgbClr r="0" g="0" b="0"/>
+      </a:effectRef>
+      <a:fontRef idx="minor">
+        <a:schemeClr val="lt1"/>
+      </a:fontRef>
+    </dgm:style>
+  </dgm:styleLbl>
+  <dgm:styleLbl name="parChTrans2D1">
+    <dgm:scene3d>
+      <a:camera prst="orthographicFront"/>
+      <a:lightRig rig="threePt" dir="t"/>
+    </dgm:scene3d>
+    <dgm:sp3d/>
+    <dgm:txPr/>
+    <dgm:style>
+      <a:lnRef idx="3">
+        <a:scrgbClr r="0" g="0" b="0"/>
+      </a:lnRef>
+      <a:fillRef idx="1">
+        <a:scrgbClr r="0" g="0" b="0"/>
+      </a:fillRef>
+      <a:effectRef idx="1">
+        <a:scrgbClr r="0" g="0" b="0"/>
+      </a:effectRef>
+      <a:fontRef idx="minor">
+        <a:schemeClr val="lt1"/>
+      </a:fontRef>
+    </dgm:style>
+  </dgm:styleLbl>
+  <dgm:styleLbl name="parChTrans2D2">
+    <dgm:scene3d>
+      <a:camera prst="orthographicFront"/>
+      <a:lightRig rig="threePt" dir="t"/>
+    </dgm:scene3d>
+    <dgm:sp3d/>
+    <dgm:txPr/>
+    <dgm:style>
+      <a:lnRef idx="3">
+        <a:scrgbClr r="0" g="0" b="0"/>
+      </a:lnRef>
+      <a:fillRef idx="1">
+        <a:scrgbClr r="0" g="0" b="0"/>
+      </a:fillRef>
+      <a:effectRef idx="1">
+        <a:scrgbClr r="0" g="0" b="0"/>
+      </a:effectRef>
+      <a:fontRef idx="minor">
+        <a:schemeClr val="lt1"/>
+      </a:fontRef>
+    </dgm:style>
+  </dgm:styleLbl>
+  <dgm:styleLbl name="parChTrans2D3">
+    <dgm:scene3d>
+      <a:camera prst="orthographicFront"/>
+      <a:lightRig rig="threePt" dir="t"/>
+    </dgm:scene3d>
+    <dgm:sp3d/>
+    <dgm:txPr/>
+    <dgm:style>
+      <a:lnRef idx="3">
+        <a:scrgbClr r="0" g="0" b="0"/>
+      </a:lnRef>
+      <a:fillRef idx="1">
+        <a:scrgbClr r="0" g="0" b="0"/>
+      </a:fillRef>
+      <a:effectRef idx="1">
+        <a:scrgbClr r="0" g="0" b="0"/>
+      </a:effectRef>
+      <a:fontRef idx="minor">
+        <a:schemeClr val="lt1"/>
+      </a:fontRef>
+    </dgm:style>
+  </dgm:styleLbl>
+  <dgm:styleLbl name="parChTrans2D4">
+    <dgm:scene3d>
+      <a:camera prst="orthographicFront"/>
+      <a:lightRig rig="threePt" dir="t"/>
+    </dgm:scene3d>
+    <dgm:sp3d/>
+    <dgm:txPr/>
+    <dgm:style>
+      <a:lnRef idx="3">
+        <a:scrgbClr r="0" g="0" b="0"/>
+      </a:lnRef>
+      <a:fillRef idx="1">
+        <a:scrgbClr r="0" g="0" b="0"/>
+      </a:fillRef>
+      <a:effectRef idx="1">
+        <a:scrgbClr r="0" g="0" b="0"/>
+      </a:effectRef>
+      <a:fontRef idx="minor">
+        <a:schemeClr val="lt1"/>
+      </a:fontRef>
+    </dgm:style>
+  </dgm:styleLbl>
+  <dgm:styleLbl name="parChTrans1D1">
+    <dgm:scene3d>
+      <a:camera prst="orthographicFront"/>
+      <a:lightRig rig="threePt" dir="t"/>
+    </dgm:scene3d>
+    <dgm:sp3d/>
+    <dgm:txPr/>
+    <dgm:style>
+      <a:lnRef idx="2">
+        <a:scrgbClr r="0" g="0" b="0"/>
+      </a:lnRef>
+      <a:fillRef idx="0">
+        <a:scrgbClr r="0" g="0" b="0"/>
+      </a:fillRef>
+      <a:effectRef idx="0">
+        <a:scrgbClr r="0" g="0" b="0"/>
+      </a:effectRef>
+      <a:fontRef idx="minor"/>
+    </dgm:style>
+  </dgm:styleLbl>
+  <dgm:styleLbl name="parChTrans1D2">
+    <dgm:scene3d>
+      <a:camera prst="orthographicFront"/>
+      <a:lightRig rig="threePt" dir="t"/>
+    </dgm:scene3d>
+    <dgm:sp3d/>
+    <dgm:txPr/>
+    <dgm:style>
+      <a:lnRef idx="2">
+        <a:scrgbClr r="0" g="0" b="0"/>
+      </a:lnRef>
+      <a:fillRef idx="0">
+        <a:scrgbClr r="0" g="0" b="0"/>
+      </a:fillRef>
+      <a:effectRef idx="0">
+        <a:scrgbClr r="0" g="0" b="0"/>
+      </a:effectRef>
+      <a:fontRef idx="minor"/>
+    </dgm:style>
+  </dgm:styleLbl>
+  <dgm:styleLbl name="parChTrans1D3">
+    <dgm:scene3d>
+      <a:camera prst="orthographicFront"/>
+      <a:lightRig rig="threePt" dir="t"/>
+    </dgm:scene3d>
+    <dgm:sp3d/>
+    <dgm:txPr/>
+    <dgm:style>
+      <a:lnRef idx="2">
+        <a:scrgbClr r="0" g="0" b="0"/>
+      </a:lnRef>
+      <a:fillRef idx="0">
+        <a:scrgbClr r="0" g="0" b="0"/>
+      </a:fillRef>
+      <a:effectRef idx="0">
+        <a:scrgbClr r="0" g="0" b="0"/>
+      </a:effectRef>
+      <a:fontRef idx="minor"/>
+    </dgm:style>
+  </dgm:styleLbl>
+  <dgm:styleLbl name="parChTrans1D4">
+    <dgm:scene3d>
+      <a:camera prst="orthographicFront"/>
+      <a:lightRig rig="threePt" dir="t"/>
+    </dgm:scene3d>
+    <dgm:sp3d/>
+    <dgm:txPr/>
+    <dgm:style>
+      <a:lnRef idx="2">
+        <a:scrgbClr r="0" g="0" b="0"/>
+      </a:lnRef>
+      <a:fillRef idx="0">
+        <a:scrgbClr r="0" g="0" b="0"/>
+      </a:fillRef>
+      <a:effectRef idx="0">
+        <a:scrgbClr r="0" g="0" b="0"/>
+      </a:effectRef>
+      <a:fontRef idx="minor"/>
+    </dgm:style>
+  </dgm:styleLbl>
+  <dgm:styleLbl name="fgAcc1">
+    <dgm:scene3d>
+      <a:camera prst="orthographicFront"/>
+      <a:lightRig rig="threePt" dir="t"/>
+    </dgm:scene3d>
+    <dgm:sp3d/>
+    <dgm:txPr/>
+    <dgm:style>
+      <a:lnRef idx="2">
+        <a:scrgbClr r="0" g="0" b="0"/>
+      </a:lnRef>
+      <a:fillRef idx="1">
+        <a:scrgbClr r="0" g="0" b="0"/>
+      </a:fillRef>
+      <a:effectRef idx="0">
+        <a:scrgbClr r="0" g="0" b="0"/>
+      </a:effectRef>
+      <a:fontRef idx="minor"/>
+    </dgm:style>
+  </dgm:styleLbl>
+  <dgm:styleLbl name="conFgAcc1">
+    <dgm:scene3d>
+      <a:camera prst="orthographicFront"/>
+      <a:lightRig rig="threePt" dir="t"/>
+    </dgm:scene3d>
+    <dgm:sp3d/>
+    <dgm:txPr/>
+    <dgm:style>
+      <a:lnRef idx="2">
+        <a:scrgbClr r="0" g="0" b="0"/>
+      </a:lnRef>
+      <a:fillRef idx="1">
+        <a:scrgbClr r="0" g="0" b="0"/>
+      </a:fillRef>
+      <a:effectRef idx="0">
+        <a:scrgbClr r="0" g="0" b="0"/>
+      </a:effectRef>
+      <a:fontRef idx="minor"/>
+    </dgm:style>
+  </dgm:styleLbl>
+  <dgm:styleLbl name="alignAcc1">
+    <dgm:scene3d>
+      <a:camera prst="orthographicFront"/>
+      <a:lightRig rig="threePt" dir="t"/>
+    </dgm:scene3d>
+    <dgm:sp3d/>
+    <dgm:txPr/>
+    <dgm:style>
+      <a:lnRef idx="2">
+        <a:scrgbClr r="0" g="0" b="0"/>
+      </a:lnRef>
+      <a:fillRef idx="1">
+        <a:scrgbClr r="0" g="0" b="0"/>
+      </a:fillRef>
+      <a:effectRef idx="0">
+        <a:scrgbClr r="0" g="0" b="0"/>
+      </a:effectRef>
+      <a:fontRef idx="minor"/>
+    </dgm:style>
+  </dgm:styleLbl>
+  <dgm:styleLbl name="trAlignAcc1">
+    <dgm:scene3d>
+      <a:camera prst="orthographicFront"/>
+      <a:lightRig rig="threePt" dir="t"/>
+    </dgm:scene3d>
+    <dgm:sp3d/>
+    <dgm:txPr/>
+    <dgm:style>
+      <a:lnRef idx="1">
+        <a:scrgbClr r="0" g="0" b="0"/>
+      </a:lnRef>
+      <a:fillRef idx="1">
+        <a:scrgbClr r="0" g="0" b="0"/>
+      </a:fillRef>
+      <a:effectRef idx="0">
+        <a:scrgbClr r="0" g="0" b="0"/>
+      </a:effectRef>
+      <a:fontRef idx="minor"/>
+    </dgm:style>
+  </dgm:styleLbl>
+  <dgm:styleLbl name="bgAcc1">
+    <dgm:scene3d>
+      <a:camera prst="orthographicFront"/>
+      <a:lightRig rig="threePt" dir="t"/>
+    </dgm:scene3d>
+    <dgm:sp3d/>
+    <dgm:txPr/>
+    <dgm:style>
+      <a:lnRef idx="2">
+        <a:scrgbClr r="0" g="0" b="0"/>
+      </a:lnRef>
+      <a:fillRef idx="1">
+        <a:scrgbClr r="0" g="0" b="0"/>
+      </a:fillRef>
+      <a:effectRef idx="0">
+        <a:scrgbClr r="0" g="0" b="0"/>
+      </a:effectRef>
+      <a:fontRef idx="minor"/>
+    </dgm:style>
+  </dgm:styleLbl>
+  <dgm:styleLbl name="solidFgAcc1">
+    <dgm:scene3d>
+      <a:camera prst="orthographicFront"/>
+      <a:lightRig rig="threePt" dir="t"/>
+    </dgm:scene3d>
+    <dgm:sp3d/>
+    <dgm:txPr/>
+    <dgm:style>
+      <a:lnRef idx="2">
+        <a:scrgbClr r="0" g="0" b="0"/>
+      </a:lnRef>
+      <a:fillRef idx="1">
+        <a:scrgbClr r="0" g="0" b="0"/>
+      </a:fillRef>
+      <a:effectRef idx="0">
+        <a:scrgbClr r="0" g="0" b="0"/>
+      </a:effectRef>
+      <a:fontRef idx="minor"/>
+    </dgm:style>
+  </dgm:styleLbl>
+  <dgm:styleLbl name="solidAlignAcc1">
+    <dgm:scene3d>
+      <a:camera prst="orthographicFront"/>
+      <a:lightRig rig="threePt" dir="t"/>
+    </dgm:scene3d>
+    <dgm:sp3d/>
+    <dgm:txPr/>
+    <dgm:style>
+      <a:lnRef idx="2">
+        <a:scrgbClr r="0" g="0" b="0"/>
+      </a:lnRef>
+      <a:fillRef idx="1">
+        <a:scrgbClr r="0" g="0" b="0"/>
+      </a:fillRef>
+      <a:effectRef idx="0">
+        <a:scrgbClr r="0" g="0" b="0"/>
+      </a:effectRef>
+      <a:fontRef idx="minor"/>
+    </dgm:style>
+  </dgm:styleLbl>
+  <dgm:styleLbl name="solidBgAcc1">
+    <dgm:scene3d>
+      <a:camera prst="orthographicFront"/>
+      <a:lightRig rig="threePt" dir="t"/>
+    </dgm:scene3d>
+    <dgm:sp3d/>
+    <dgm:txPr/>
+    <dgm:style>
+      <a:lnRef idx="2">
+        <a:scrgbClr r="0" g="0" b="0"/>
+      </a:lnRef>
+      <a:fillRef idx="1">
+        <a:scrgbClr r="0" g="0" b="0"/>
+      </a:fillRef>
+      <a:effectRef idx="0">
+        <a:scrgbClr r="0" g="0" b="0"/>
+      </a:effectRef>
+      <a:fontRef idx="minor"/>
+    </dgm:style>
+  </dgm:styleLbl>
+  <dgm:styleLbl name="fgAccFollowNode1">
+    <dgm:scene3d>
+      <a:camera prst="orthographicFront"/>
+      <a:lightRig rig="threePt" dir="t"/>
+    </dgm:scene3d>
+    <dgm:sp3d/>
+    <dgm:txPr/>
+    <dgm:style>
+      <a:lnRef idx="2">
+        <a:scrgbClr r="0" g="0" b="0"/>
+      </a:lnRef>
+      <a:fillRef idx="1">
+        <a:scrgbClr r="0" g="0" b="0"/>
+      </a:fillRef>
+      <a:effectRef idx="0">
+        <a:scrgbClr r="0" g="0" b="0"/>
+      </a:effectRef>
+      <a:fontRef idx="minor"/>
+    </dgm:style>
+  </dgm:styleLbl>
+  <dgm:styleLbl name="alignAccFollowNode1">
+    <dgm:scene3d>
+      <a:camera prst="orthographicFront"/>
+      <a:lightRig rig="threePt" dir="t"/>
+    </dgm:scene3d>
+    <dgm:sp3d/>
+    <dgm:txPr/>
+    <dgm:style>
+      <a:lnRef idx="2">
+        <a:scrgbClr r="0" g="0" b="0"/>
+      </a:lnRef>
+      <a:fillRef idx="1">
+        <a:scrgbClr r="0" g="0" b="0"/>
+      </a:fillRef>
+      <a:effectRef idx="0">
+        <a:scrgbClr r="0" g="0" b="0"/>
+      </a:effectRef>
+      <a:fontRef idx="minor"/>
+    </dgm:style>
+  </dgm:styleLbl>
+  <dgm:styleLbl name="bgAccFollowNode1">
+    <dgm:scene3d>
+      <a:camera prst="orthographicFront"/>
+      <a:lightRig rig="threePt" dir="t"/>
+    </dgm:scene3d>
+    <dgm:sp3d/>
+    <dgm:txPr/>
+    <dgm:style>
+      <a:lnRef idx="2">
+        <a:scrgbClr r="0" g="0" b="0"/>
+      </a:lnRef>
+      <a:fillRef idx="1">
+        <a:scrgbClr r="0" g="0" b="0"/>
+      </a:fillRef>
+      <a:effectRef idx="0">
+        <a:scrgbClr r="0" g="0" b="0"/>
+      </a:effectRef>
+      <a:fontRef idx="minor"/>
+    </dgm:style>
+  </dgm:styleLbl>
+  <dgm:styleLbl name="fgAcc0">
+    <dgm:scene3d>
+      <a:camera prst="orthographicFront"/>
+      <a:lightRig rig="threePt" dir="t"/>
+    </dgm:scene3d>
+    <dgm:sp3d/>
+    <dgm:txPr/>
+    <dgm:style>
+      <a:lnRef idx="2">
+        <a:scrgbClr r="0" g="0" b="0"/>
+      </a:lnRef>
+      <a:fillRef idx="1">
+        <a:scrgbClr r="0" g="0" b="0"/>
+      </a:fillRef>
+      <a:effectRef idx="0">
+        <a:scrgbClr r="0" g="0" b="0"/>
+      </a:effectRef>
+      <a:fontRef idx="minor"/>
+    </dgm:style>
+  </dgm:styleLbl>
+  <dgm:styleLbl name="fgAcc2">
+    <dgm:scene3d>
+      <a:camera prst="orthographicFront"/>
+      <a:lightRig rig="threePt" dir="t"/>
+    </dgm:scene3d>
+    <dgm:sp3d/>
+    <dgm:txPr/>
+    <dgm:style>
+      <a:lnRef idx="2">
+        <a:scrgbClr r="0" g="0" b="0"/>
+      </a:lnRef>
+      <a:fillRef idx="1">
+        <a:scrgbClr r="0" g="0" b="0"/>
+      </a:fillRef>
+      <a:effectRef idx="0">
+        <a:scrgbClr r="0" g="0" b="0"/>
+      </a:effectRef>
+      <a:fontRef idx="minor"/>
+    </dgm:style>
+  </dgm:styleLbl>
+  <dgm:styleLbl name="fgAcc3">
+    <dgm:scene3d>
+      <a:camera prst="orthographicFront"/>
+      <a:lightRig rig="threePt" dir="t"/>
+    </dgm:scene3d>
+    <dgm:sp3d/>
+    <dgm:txPr/>
+    <dgm:style>
+      <a:lnRef idx="2">
+        <a:scrgbClr r="0" g="0" b="0"/>
+      </a:lnRef>
+      <a:fillRef idx="1">
+        <a:scrgbClr r="0" g="0" b="0"/>
+      </a:fillRef>
+      <a:effectRef idx="0">
+        <a:scrgbClr r="0" g="0" b="0"/>
+      </a:effectRef>
+      <a:fontRef idx="minor"/>
+    </dgm:style>
+  </dgm:styleLbl>
+  <dgm:styleLbl name="fgAcc4">
+    <dgm:scene3d>
+      <a:camera prst="orthographicFront"/>
+      <a:lightRig rig="threePt" dir="t"/>
+    </dgm:scene3d>
+    <dgm:sp3d/>
+    <dgm:txPr/>
+    <dgm:style>
+      <a:lnRef idx="2">
+        <a:scrgbClr r="0" g="0" b="0"/>
+      </a:lnRef>
+      <a:fillRef idx="1">
+        <a:scrgbClr r="0" g="0" b="0"/>
+      </a:fillRef>
+      <a:effectRef idx="0">
+        <a:scrgbClr r="0" g="0" b="0"/>
+      </a:effectRef>
+      <a:fontRef idx="minor"/>
+    </dgm:style>
+  </dgm:styleLbl>
+  <dgm:styleLbl name="bgShp">
+    <dgm:scene3d>
+      <a:camera prst="orthographicFront"/>
+      <a:lightRig rig="threePt" dir="t"/>
+    </dgm:scene3d>
+    <dgm:sp3d/>
+    <dgm:txPr/>
+    <dgm:style>
+      <a:lnRef idx="0">
+        <a:scrgbClr r="0" g="0" b="0"/>
+      </a:lnRef>
+      <a:fillRef idx="1">
+        <a:scrgbClr r="0" g="0" b="0"/>
+      </a:fillRef>
+      <a:effectRef idx="0">
+        <a:scrgbClr r="0" g="0" b="0"/>
+      </a:effectRef>
+      <a:fontRef idx="minor"/>
+    </dgm:style>
+  </dgm:styleLbl>
+  <dgm:styleLbl name="dkBgShp">
+    <dgm:scene3d>
+      <a:camera prst="orthographicFront"/>
+      <a:lightRig rig="threePt" dir="t"/>
+    </dgm:scene3d>
+    <dgm:sp3d/>
+    <dgm:txPr/>
+    <dgm:style>
+      <a:lnRef idx="0">
+        <a:scrgbClr r="0" g="0" b="0"/>
+      </a:lnRef>
+      <a:fillRef idx="1">
+        <a:scrgbClr r="0" g="0" b="0"/>
+      </a:fillRef>
+      <a:effectRef idx="0">
+        <a:scrgbClr r="0" g="0" b="0"/>
+      </a:effectRef>
+      <a:fontRef idx="minor"/>
+    </dgm:style>
+  </dgm:styleLbl>
+  <dgm:styleLbl name="trBgShp">
+    <dgm:scene3d>
+      <a:camera prst="orthographicFront"/>
+      <a:lightRig rig="threePt" dir="t"/>
+    </dgm:scene3d>
+    <dgm:sp3d/>
+    <dgm:txPr/>
+    <dgm:style>
+      <a:lnRef idx="0">
+        <a:scrgbClr r="0" g="0" b="0"/>
+      </a:lnRef>
+      <a:fillRef idx="1">
+        <a:scrgbClr r="0" g="0" b="0"/>
+      </a:fillRef>
+      <a:effectRef idx="0">
+        <a:scrgbClr r="0" g="0" b="0"/>
+      </a:effectRef>
+      <a:fontRef idx="minor"/>
+    </dgm:style>
+  </dgm:styleLbl>
+  <dgm:styleLbl name="fgShp">
+    <dgm:scene3d>
+      <a:camera prst="orthographicFront"/>
+      <a:lightRig rig="threePt" dir="t"/>
+    </dgm:scene3d>
+    <dgm:sp3d/>
+    <dgm:txPr/>
+    <dgm:style>
+      <a:lnRef idx="3">
+        <a:scrgbClr r="0" g="0" b="0"/>
+      </a:lnRef>
+      <a:fillRef idx="1">
+        <a:scrgbClr r="0" g="0" b="0"/>
+      </a:fillRef>
+      <a:effectRef idx="1">
+        <a:scrgbClr r="0" g="0" b="0"/>
+      </a:effectRef>
+      <a:fontRef idx="minor"/>
+    </dgm:style>
+  </dgm:styleLbl>
+  <dgm:styleLbl name="revTx">
+    <dgm:scene3d>
+      <a:camera prst="orthographicFront"/>
+      <a:lightRig rig="threePt" dir="t"/>
+    </dgm:scene3d>
+    <dgm:sp3d/>
+    <dgm:txPr/>
+    <dgm:style>
+      <a:lnRef idx="0">
+        <a:scrgbClr r="0" g="0" b="0"/>
+      </a:lnRef>
+      <a:fillRef idx="0">
+        <a:scrgbClr r="0" g="0" b="0"/>
+      </a:fillRef>
+      <a:effectRef idx="0">
+        <a:scrgbClr r="0" g="0" b="0"/>
+      </a:effectRef>
+      <a:fontRef idx="minor"/>
+    </dgm:style>
+  </dgm:styleLbl>
+</dgm:styleDef>
 </file>
 
 <file path=word/theme/theme1.xml><?xml version="1.0" encoding="utf-8"?>
@@ -12233,7 +15272,7 @@
 </file>
 
 <file path=customXml/itemProps1.xml><?xml version="1.0" encoding="utf-8"?>
-<ds:datastoreItem xmlns:ds="http://schemas.openxmlformats.org/officeDocument/2006/customXml" ds:itemID="{CF0EFE3E-514C-9349-9047-BC6683D45DFC}">
+<ds:datastoreItem xmlns:ds="http://schemas.openxmlformats.org/officeDocument/2006/customXml" ds:itemID="{8012275C-0699-DA4C-97C6-B3A9BC469D7F}">
   <ds:schemaRefs>
     <ds:schemaRef ds:uri="http://schemas.openxmlformats.org/officeDocument/2006/bibliography"/>
   </ds:schemaRefs>

</xml_diff>